<commit_message>
Update fig 3 in word
</commit_message>
<xml_diff>
--- a/hsqc-cosy-word.docx
+++ b/hsqc-cosy-word.docx
@@ -54,21 +54,7 @@
         <w:rPr>
           <w:rFonts w:ascii="Calibri" w:hAnsi="Calibri" w:cs="Calibri"/>
         </w:rPr>
-        <w:t xml:space="preserve"> </w:t>
-      </w:r>
-      <w:proofErr w:type="spellStart"/>
-      <w:r>
-        <w:rPr>
-          <w:rFonts w:ascii="Calibri" w:hAnsi="Calibri" w:cs="Calibri"/>
-        </w:rPr>
-        <w:t>Ēriks</w:t>
-      </w:r>
-      <w:proofErr w:type="spellEnd"/>
-      <w:r>
-        <w:rPr>
-          <w:rFonts w:ascii="Calibri" w:hAnsi="Calibri" w:cs="Calibri"/>
-        </w:rPr>
-        <w:t xml:space="preserve"> Kupče,</w:t>
+        <w:t xml:space="preserve"> Ēriks Kupče,</w:t>
       </w:r>
       <w:r>
         <w:rPr>
@@ -319,25 +305,7 @@
           <w:i/>
           <w:iCs/>
         </w:rPr>
-        <w:t xml:space="preserve"> </w:t>
-      </w:r>
-      <w:proofErr w:type="spellStart"/>
-      <w:r>
-        <w:rPr>
-          <w:rFonts w:ascii="Calibri" w:hAnsi="Calibri" w:cs="Calibri"/>
-          <w:i/>
-          <w:iCs/>
-        </w:rPr>
-        <w:t>Exscientia</w:t>
-      </w:r>
-      <w:proofErr w:type="spellEnd"/>
-      <w:r>
-        <w:rPr>
-          <w:rFonts w:ascii="Calibri" w:hAnsi="Calibri" w:cs="Calibri"/>
-          <w:i/>
-          <w:iCs/>
-        </w:rPr>
-        <w:t>,</w:t>
+        <w:t xml:space="preserve"> Exscientia,</w:t>
       </w:r>
       <w:r>
         <w:rPr>
@@ -564,35 +532,7 @@
         <w:rPr>
           <w:rFonts w:ascii="Calibri" w:hAnsi="Calibri" w:cs="Calibri"/>
         </w:rPr>
-        <w:t xml:space="preserve">H detection) technique, are a powerful way of acquiring multiple 2D data sets in much shorter durations. This is accomplished through targeted excitation and detection of the magnetisation belonging to specific </w:t>
-      </w:r>
-      <w:proofErr w:type="spellStart"/>
-      <w:r>
-        <w:rPr>
-          <w:rFonts w:ascii="Calibri" w:hAnsi="Calibri" w:cs="Calibri"/>
-        </w:rPr>
-        <w:t>isotopologues</w:t>
-      </w:r>
-      <w:proofErr w:type="spellEnd"/>
-      <w:r>
-        <w:rPr>
-          <w:rFonts w:ascii="Calibri" w:hAnsi="Calibri" w:cs="Calibri"/>
-        </w:rPr>
-        <w:t xml:space="preserve"> (‘magnetisation pools’). Separately, the HSQC-COSY experiment has recently seen an increase in popularity due to the high signal dispersion in the indirect dimension and the removal of ambiguity traditionally associated with HSQC-TOCSY experiments. Here, we describe how the HSQC-COSY experiment can be integrated as a ‘module’ within NOAH supersequences. The benefits and drawbacks of several different pulse sequence implementations are discussed, with a particular focus on how sensitivities of other modules in the same </w:t>
-      </w:r>
-      <w:proofErr w:type="spellStart"/>
-      <w:r>
-        <w:rPr>
-          <w:rFonts w:ascii="Calibri" w:hAnsi="Calibri" w:cs="Calibri"/>
-        </w:rPr>
-        <w:t>supersequence</w:t>
-      </w:r>
-      <w:proofErr w:type="spellEnd"/>
-      <w:r>
-        <w:rPr>
-          <w:rFonts w:ascii="Calibri" w:hAnsi="Calibri" w:cs="Calibri"/>
-        </w:rPr>
-        <w:t xml:space="preserve"> are affected.</w:t>
+        <w:t>H detection) technique, are a powerful way of acquiring multiple 2D data sets in much shorter durations. This is accomplished through targeted excitation and detection of the magnetisation belonging to specific isotopologues (‘magnetisation pools’). Separately, the HSQC-COSY experiment has recently seen an increase in popularity due to the high signal dispersion in the indirect dimension and the removal of ambiguity traditionally associated with HSQC-TOCSY experiments. Here, we describe how the HSQC-COSY experiment can be integrated as a ‘module’ within NOAH supersequences. The benefits and drawbacks of several different pulse sequence implementations are discussed, with a particular focus on how sensitivities of other modules in the same supersequence are affected.</w:t>
       </w:r>
     </w:p>
     <w:p>
@@ -1175,25 +1115,7 @@
           <w:sz w:val="22"/>
           <w:szCs w:val="22"/>
         </w:rPr>
-        <w:t xml:space="preserve">: these peaks can be given different signs </w:t>
-      </w:r>
-      <w:proofErr w:type="gramStart"/>
-      <w:r>
-        <w:rPr>
-          <w:rFonts w:ascii="Calibri" w:hAnsi="Calibri" w:cs="Calibri"/>
-          <w:sz w:val="22"/>
-          <w:szCs w:val="22"/>
-        </w:rPr>
-        <w:t>through the use of</w:t>
-      </w:r>
-      <w:proofErr w:type="gramEnd"/>
-      <w:r>
-        <w:rPr>
-          <w:rFonts w:ascii="Calibri" w:hAnsi="Calibri" w:cs="Calibri"/>
-          <w:sz w:val="22"/>
-          <w:szCs w:val="22"/>
-        </w:rPr>
-        <w:t xml:space="preserve"> an ‘editing’ spin echo, described later in the text. The </w:t>
+        <w:t xml:space="preserve">: these peaks can be given different signs through the use of an ‘editing’ spin echo, described later in the text. The </w:t>
       </w:r>
       <w:ins w:id="22" w:author="Jonathan Yong" w:date="2024-03-24T15:45:00Z">
         <w:r>
@@ -1246,16 +1168,7 @@
           <w:sz w:val="22"/>
           <w:szCs w:val="22"/>
         </w:rPr>
-        <w:t xml:space="preserve"> to both </w:t>
-      </w:r>
-      <w:proofErr w:type="spellStart"/>
-      <w:r>
-        <w:rPr>
-          <w:rFonts w:ascii="Calibri" w:hAnsi="Calibri" w:cs="Calibri"/>
-          <w:sz w:val="22"/>
-          <w:szCs w:val="22"/>
-        </w:rPr>
-        <w:t>H</w:t>
+        <w:t xml:space="preserve"> to both H</w:t>
       </w:r>
       <w:r>
         <w:rPr>
@@ -1266,7 +1179,6 @@
         </w:rPr>
         <w:t>c</w:t>
       </w:r>
-      <w:proofErr w:type="spellEnd"/>
       <w:r>
         <w:rPr>
           <w:rFonts w:ascii="Calibri" w:hAnsi="Calibri" w:cs="Calibri"/>
@@ -1345,17 +1257,7 @@
           <w:sz w:val="22"/>
           <w:szCs w:val="22"/>
         </w:rPr>
-        <w:t>(</w:t>
-      </w:r>
-      <w:proofErr w:type="spellStart"/>
-      <w:proofErr w:type="gramStart"/>
-      <w:r>
-        <w:rPr>
-          <w:rFonts w:ascii="Calibri" w:hAnsi="Calibri" w:cs="Calibri"/>
-          <w:sz w:val="22"/>
-          <w:szCs w:val="22"/>
-        </w:rPr>
-        <w:t>H</w:t>
+        <w:t>(H</w:t>
       </w:r>
       <w:r>
         <w:rPr>
@@ -1383,8 +1285,6 @@
         </w:rPr>
         <w:t>c</w:t>
       </w:r>
-      <w:proofErr w:type="spellEnd"/>
-      <w:proofErr w:type="gramEnd"/>
       <w:r>
         <w:rPr>
           <w:rFonts w:ascii="Calibri" w:hAnsi="Calibri" w:cs="Calibri"/>
@@ -1653,21 +1553,7 @@
         <w:rPr>
           <w:rFonts w:ascii="Calibri" w:hAnsi="Calibri" w:cs="Calibri"/>
         </w:rPr>
-        <w:t xml:space="preserve"> has emerged as a modern and improved experiment for this purpose: it provides pure absorption-mode </w:t>
-      </w:r>
-      <w:proofErr w:type="spellStart"/>
-      <w:r>
-        <w:rPr>
-          <w:rFonts w:ascii="Calibri" w:hAnsi="Calibri" w:cs="Calibri"/>
-        </w:rPr>
-        <w:t>lineshapes</w:t>
-      </w:r>
-      <w:proofErr w:type="spellEnd"/>
-      <w:r>
-        <w:rPr>
-          <w:rFonts w:ascii="Calibri" w:hAnsi="Calibri" w:cs="Calibri"/>
-        </w:rPr>
-        <w:t xml:space="preserve"> and does not suffer from amplitude modulation due to proton–proton couplings, a downside of the constant-time technique used in some of its predecessors. </w:t>
+        <w:t xml:space="preserve"> has emerged as a modern and improved experiment for this purpose: it provides pure absorption-mode lineshapes and does not suffer from amplitude modulation due to proton–proton couplings, a downside of the constant-time technique used in some of its predecessors. </w:t>
       </w:r>
     </w:p>
     <w:p>
@@ -1693,14 +1579,7 @@
         <w:rPr>
           <w:rFonts w:ascii="Calibri" w:hAnsi="Calibri" w:cs="Calibri"/>
         </w:rPr>
-        <w:t>C (</w:t>
-      </w:r>
-      <w:proofErr w:type="gramStart"/>
-      <w:r>
-        <w:rPr>
-          <w:rFonts w:ascii="Calibri" w:hAnsi="Calibri" w:cs="Calibri"/>
-        </w:rPr>
-        <w:t>denoted</w:t>
+        <w:t>C (denoted</w:t>
       </w:r>
       <w:r>
         <w:rPr>
@@ -1709,7 +1588,6 @@
         </w:rPr>
         <w:t>[</w:t>
       </w:r>
-      <w:proofErr w:type="gramEnd"/>
       <w:r>
         <w:rPr>
           <w:rFonts w:ascii="Calibri" w:hAnsi="Calibri" w:cs="Calibri"/>
@@ -1843,14 +1721,7 @@
         <w:rPr>
           <w:rFonts w:ascii="Calibri" w:hAnsi="Calibri" w:cs="Calibri"/>
         </w:rPr>
-        <w:t>’), meaning that a portion of it can be saved for a later heteronuclear module (e.g. an HSQC). This feature was directly inspired by the ASAP-</w:t>
-      </w:r>
-      <w:proofErr w:type="gramStart"/>
-      <w:r>
-        <w:rPr>
-          <w:rFonts w:ascii="Calibri" w:hAnsi="Calibri" w:cs="Calibri"/>
-        </w:rPr>
-        <w:t>HMQC</w:t>
+        <w:t>’), meaning that a portion of it can be saved for a later heteronuclear module (e.g. an HSQC). This feature was directly inspired by the ASAP-HMQC</w:t>
       </w:r>
       <w:r>
         <w:rPr>
@@ -1859,7 +1730,6 @@
         </w:rPr>
         <w:t>[</w:t>
       </w:r>
-      <w:proofErr w:type="gramEnd"/>
       <w:r>
         <w:rPr>
           <w:rFonts w:ascii="Calibri" w:hAnsi="Calibri" w:cs="Calibri"/>
@@ -2016,14 +1886,7 @@
         <w:rPr>
           <w:rFonts w:ascii="Calibri" w:hAnsi="Calibri" w:cs="Calibri"/>
         </w:rPr>
-        <w:t xml:space="preserve"> here we go into substantially more depth about the development, and the relative merits of, the three different HSQC-COSY forms. We evaluate these HSQC-COSY implementations experimentally through the NOAH-3 </w:t>
-      </w:r>
-      <w:proofErr w:type="spellStart"/>
-      <w:r>
-        <w:rPr>
-          <w:rFonts w:ascii="Calibri" w:hAnsi="Calibri" w:cs="Calibri"/>
-        </w:rPr>
-        <w:t>S</w:t>
+        <w:t xml:space="preserve"> here we go into substantially more depth about the development, and the relative merits of, the three different HSQC-COSY forms. We evaluate these HSQC-COSY implementations experimentally through the NOAH-3 S</w:t>
       </w:r>
       <w:r>
         <w:rPr>
@@ -2045,19 +1908,11 @@
         </w:rPr>
         <w:t>c</w:t>
       </w:r>
-      <w:proofErr w:type="spellEnd"/>
-      <w:r>
-        <w:rPr>
-          <w:rFonts w:ascii="Calibri" w:hAnsi="Calibri" w:cs="Calibri"/>
-        </w:rPr>
-        <w:t xml:space="preserve"> and NOAH-4 </w:t>
-      </w:r>
-      <w:proofErr w:type="spellStart"/>
-      <w:r>
-        <w:rPr>
-          <w:rFonts w:ascii="Calibri" w:hAnsi="Calibri" w:cs="Calibri"/>
-        </w:rPr>
-        <w:t>BS</w:t>
+      <w:r>
+        <w:rPr>
+          <w:rFonts w:ascii="Calibri" w:hAnsi="Calibri" w:cs="Calibri"/>
+        </w:rPr>
+        <w:t xml:space="preserve"> and NOAH-4 BS</w:t>
       </w:r>
       <w:r>
         <w:rPr>
@@ -2079,7 +1934,6 @@
         </w:rPr>
         <w:t>c</w:t>
       </w:r>
-      <w:proofErr w:type="spellEnd"/>
       <w:r>
         <w:rPr>
           <w:rFonts w:ascii="Calibri" w:hAnsi="Calibri" w:cs="Calibri"/>
@@ -2157,7 +2011,6 @@
         </w:rPr>
         <w:t>1</w:t>
       </w:r>
-      <w:proofErr w:type="gramStart"/>
       <w:r>
         <w:rPr>
           <w:rFonts w:ascii="Calibri" w:hAnsi="Calibri" w:cs="Calibri"/>
@@ -2171,7 +2024,6 @@
         </w:rPr>
         <w:t>!C</w:t>
       </w:r>
-      <w:proofErr w:type="gramEnd"/>
       <w:r>
         <w:rPr>
           <w:rFonts w:ascii="Calibri" w:hAnsi="Calibri" w:cs="Calibri"/>
@@ -2223,14 +2075,7 @@
         <w:rPr>
           <w:rFonts w:ascii="Calibri" w:hAnsi="Calibri" w:cs="Calibri"/>
         </w:rPr>
-        <w:t xml:space="preserve">The first implementation is the direct usage of the HSQC-CLIP-COSY sequence as a NOAH module. In this sequence, a standard HSQC experiment is supplemented with a clean in-phase (CLIP) coherence transfer block, formed from a perfect </w:t>
-      </w:r>
-      <w:proofErr w:type="gramStart"/>
-      <w:r>
-        <w:rPr>
-          <w:rFonts w:ascii="Calibri" w:hAnsi="Calibri" w:cs="Calibri"/>
-        </w:rPr>
-        <w:t>echo</w:t>
+        <w:t>The first implementation is the direct usage of the HSQC-CLIP-COSY sequence as a NOAH module. In this sequence, a standard HSQC experiment is supplemented with a clean in-phase (CLIP) coherence transfer block, formed from a perfect echo</w:t>
       </w:r>
       <w:r>
         <w:rPr>
@@ -2239,7 +2084,6 @@
         </w:rPr>
         <w:t>[</w:t>
       </w:r>
-      <w:proofErr w:type="gramEnd"/>
       <w:r>
         <w:rPr>
           <w:rFonts w:ascii="Calibri" w:hAnsi="Calibri" w:cs="Calibri"/>
@@ -2447,25 +2291,7 @@
           <w:sz w:val="22"/>
           <w:szCs w:val="22"/>
         </w:rPr>
-        <w:t xml:space="preserve"> </w:t>
-      </w:r>
-      <w:proofErr w:type="gramStart"/>
-      <w:r>
-        <w:rPr>
-          <w:rFonts w:ascii="Calibri" w:hAnsi="Calibri" w:cs="Calibri"/>
-          <w:sz w:val="22"/>
-          <w:szCs w:val="22"/>
-        </w:rPr>
-        <w:t>is</w:t>
-      </w:r>
-      <w:proofErr w:type="gramEnd"/>
-      <w:r>
-        <w:rPr>
-          <w:rFonts w:ascii="Calibri" w:hAnsi="Calibri" w:cs="Calibri"/>
-          <w:sz w:val="22"/>
-          <w:szCs w:val="22"/>
-        </w:rPr>
-        <w:t xml:space="preserve"> </w:t>
+        <w:t xml:space="preserve"> is </w:t>
       </w:r>
       <w:r>
         <w:rPr>
@@ -2789,7 +2615,6 @@
         </w:rPr>
         <w:t>1</w:t>
       </w:r>
-      <w:proofErr w:type="gramStart"/>
       <w:r>
         <w:rPr>
           <w:rFonts w:ascii="Calibri" w:hAnsi="Calibri" w:cs="Calibri"/>
@@ -2807,7 +2632,6 @@
         </w:rPr>
         <w:t>!C</w:t>
       </w:r>
-      <w:proofErr w:type="gramEnd"/>
       <w:r>
         <w:rPr>
           <w:rFonts w:ascii="Calibri" w:hAnsi="Calibri" w:cs="Calibri"/>
@@ -2852,7 +2676,6 @@
         </w:rPr>
         <w:t xml:space="preserve"> represents </w:t>
       </w:r>
-      <w:proofErr w:type="spellStart"/>
       <w:r>
         <w:rPr>
           <w:rFonts w:ascii="Calibri" w:hAnsi="Calibri" w:cs="Calibri"/>
@@ -2874,7 +2697,6 @@
         </w:rPr>
         <w:t>x</w:t>
       </w:r>
-      <w:proofErr w:type="spellEnd"/>
       <w:r>
         <w:rPr>
           <w:rFonts w:ascii="Calibri" w:hAnsi="Calibri" w:cs="Calibri"/>
@@ -2919,7 +2741,6 @@
         </w:rPr>
         <w:t xml:space="preserve"> (for example, </w:t>
       </w:r>
-      <w:proofErr w:type="spellStart"/>
       <w:r>
         <w:rPr>
           <w:rFonts w:ascii="Calibri" w:hAnsi="Calibri" w:cs="Calibri"/>
@@ -2930,7 +2751,6 @@
         </w:rPr>
         <w:t>xz</w:t>
       </w:r>
-      <w:proofErr w:type="spellEnd"/>
       <w:r>
         <w:rPr>
           <w:rFonts w:ascii="Calibri" w:hAnsi="Calibri" w:cs="Calibri"/>
@@ -3080,7 +2900,6 @@
         </w:rPr>
         <w:t xml:space="preserve">, and </w:t>
       </w:r>
-      <w:proofErr w:type="spellStart"/>
       <w:r>
         <w:rPr>
           <w:rFonts w:ascii="Calibri" w:hAnsi="Calibri" w:cs="Calibri"/>
@@ -3091,7 +2910,6 @@
         </w:rPr>
         <w:t>xz</w:t>
       </w:r>
-      <w:proofErr w:type="spellEnd"/>
       <w:r>
         <w:rPr>
           <w:rFonts w:ascii="Calibri" w:hAnsi="Calibri" w:cs="Calibri"/>
@@ -3579,25 +3397,7 @@
           <w:sz w:val="22"/>
           <w:szCs w:val="22"/>
         </w:rPr>
-        <w:t xml:space="preserve"> should be calibrated as per </w:t>
-      </w:r>
-      <w:proofErr w:type="spellStart"/>
-      <w:r>
-        <w:rPr>
-          <w:rFonts w:ascii="Calibri" w:hAnsi="Calibri" w:cs="Calibri"/>
-          <w:sz w:val="22"/>
-          <w:szCs w:val="22"/>
-        </w:rPr>
-        <w:t>Thrippleton</w:t>
-      </w:r>
-      <w:proofErr w:type="spellEnd"/>
-      <w:r>
-        <w:rPr>
-          <w:rFonts w:ascii="Calibri" w:hAnsi="Calibri" w:cs="Calibri"/>
-          <w:sz w:val="22"/>
-          <w:szCs w:val="22"/>
-        </w:rPr>
-        <w:t xml:space="preserve"> et al.;</w:t>
+        <w:t xml:space="preserve"> should be calibrated as per Thrippleton et al.;</w:t>
       </w:r>
       <w:r>
         <w:rPr>
@@ -3686,25 +3486,7 @@
           <w:sz w:val="22"/>
           <w:szCs w:val="22"/>
         </w:rPr>
-        <w:t xml:space="preserve"> are chosen to be 1</w:t>
-      </w:r>
-      <w:proofErr w:type="gramStart"/>
-      <w:r>
-        <w:rPr>
-          <w:rFonts w:ascii="Calibri" w:hAnsi="Calibri" w:cs="Calibri"/>
-          <w:sz w:val="22"/>
-          <w:szCs w:val="22"/>
-        </w:rPr>
-        <w:t>/(</w:t>
-      </w:r>
-      <w:proofErr w:type="gramEnd"/>
-      <w:r>
-        <w:rPr>
-          <w:rFonts w:ascii="Calibri" w:hAnsi="Calibri" w:cs="Calibri"/>
-          <w:sz w:val="22"/>
-          <w:szCs w:val="22"/>
-        </w:rPr>
-        <w:t>4 </w:t>
+        <w:t xml:space="preserve"> are chosen to be 1/(4 </w:t>
       </w:r>
       <w:r>
         <w:rPr>
@@ -3784,7 +3566,6 @@
         </w:rPr>
         <w:t>∑ </w:t>
       </w:r>
-      <w:proofErr w:type="spellStart"/>
       <w:r>
         <w:rPr>
           <w:rStyle w:val="hgkelc"/>
@@ -3821,7 +3602,6 @@
         </w:rPr>
         <w:t>HH</w:t>
       </w:r>
-      <w:proofErr w:type="spellEnd"/>
       <w:r>
         <w:rPr>
           <w:rFonts w:ascii="Calibri" w:hAnsi="Calibri" w:cs="Calibri"/>
@@ -3876,7 +3656,6 @@
         </w:rPr>
         <w:t>∑ </w:t>
       </w:r>
-      <w:proofErr w:type="spellStart"/>
       <w:r>
         <w:rPr>
           <w:rStyle w:val="hgkelc"/>
@@ -3913,7 +3692,6 @@
         </w:rPr>
         <w:t>HH</w:t>
       </w:r>
-      <w:proofErr w:type="spellEnd"/>
       <w:r>
         <w:rPr>
           <w:rFonts w:ascii="Calibri" w:hAnsi="Calibri" w:cs="Calibri"/>
@@ -3977,25 +3755,7 @@
           <w:sz w:val="22"/>
           <w:szCs w:val="22"/>
         </w:rPr>
-        <w:t> = 1.72 </w:t>
-      </w:r>
-      <w:proofErr w:type="spellStart"/>
-      <w:r>
-        <w:rPr>
-          <w:rFonts w:ascii="Calibri" w:hAnsi="Calibri" w:cs="Calibri"/>
-          <w:sz w:val="22"/>
-          <w:szCs w:val="22"/>
-        </w:rPr>
-        <w:t>ms</w:t>
-      </w:r>
-      <w:proofErr w:type="spellEnd"/>
-      <w:r>
-        <w:rPr>
-          <w:rFonts w:ascii="Calibri" w:hAnsi="Calibri" w:cs="Calibri"/>
-          <w:sz w:val="22"/>
-          <w:szCs w:val="22"/>
-        </w:rPr>
-        <w:t xml:space="preserve"> and </w:t>
+        <w:t xml:space="preserve"> = 1.72 ms and </w:t>
       </w:r>
       <w:r>
         <w:rPr>
@@ -4023,25 +3783,7 @@
           <w:sz w:val="22"/>
           <w:szCs w:val="22"/>
         </w:rPr>
-        <w:t>= 8.33 </w:t>
-      </w:r>
-      <w:proofErr w:type="spellStart"/>
-      <w:r>
-        <w:rPr>
-          <w:rFonts w:ascii="Calibri" w:hAnsi="Calibri" w:cs="Calibri"/>
-          <w:sz w:val="22"/>
-          <w:szCs w:val="22"/>
-        </w:rPr>
-        <w:t>ms</w:t>
-      </w:r>
-      <w:proofErr w:type="spellEnd"/>
-      <w:r>
-        <w:rPr>
-          <w:rFonts w:ascii="Calibri" w:hAnsi="Calibri" w:cs="Calibri"/>
-          <w:sz w:val="22"/>
-          <w:szCs w:val="22"/>
-        </w:rPr>
-        <w:t xml:space="preserve">. </w:t>
+        <w:t xml:space="preserve">= 8.33 ms. </w:t>
       </w:r>
       <w:r>
         <w:rPr>
@@ -4099,10 +3841,10 @@
         </w:rPr>
         <w:lastRenderedPageBreak/>
         <w:drawing>
-          <wp:inline distT="0" distB="0" distL="0" distR="0" wp14:anchorId="34543E79" wp14:editId="5FE15B73">
+          <wp:inline distT="0" distB="0" distL="0" distR="0" wp14:anchorId="100325B2" wp14:editId="27461AC6">
             <wp:extent cx="4483100" cy="6565900"/>
             <wp:effectExtent l="0" t="0" r="0" b="0"/>
-            <wp:docPr id="631265344" name="Picture 4" descr="A screenshot of a video game&#10;&#10;Description automatically generated"/>
+            <wp:docPr id="149465138" name="Picture 2" descr="A screenshot of a video game&#10;&#10;Description automatically generated"/>
             <wp:cNvGraphicFramePr>
               <a:graphicFrameLocks xmlns:a="http://schemas.openxmlformats.org/drawingml/2006/main" noChangeAspect="1"/>
             </wp:cNvGraphicFramePr>
@@ -4110,7 +3852,7 @@
               <a:graphicData uri="http://schemas.openxmlformats.org/drawingml/2006/picture">
                 <pic:pic xmlns:pic="http://schemas.openxmlformats.org/drawingml/2006/picture">
                   <pic:nvPicPr>
-                    <pic:cNvPr id="631265344" name="Picture 4" descr="A screenshot of a video game&#10;&#10;Description automatically generated"/>
+                    <pic:cNvPr id="149465138" name="Picture 2" descr="A screenshot of a video game&#10;&#10;Description automatically generated"/>
                     <pic:cNvPicPr/>
                   </pic:nvPicPr>
                   <pic:blipFill>
@@ -4230,16 +3972,7 @@
           <w:sz w:val="22"/>
           <w:szCs w:val="22"/>
         </w:rPr>
-        <w:t xml:space="preserve">NOAH-3 </w:t>
-      </w:r>
-      <w:proofErr w:type="spellStart"/>
-      <w:r>
-        <w:rPr>
-          <w:rFonts w:ascii="Calibri" w:hAnsi="Calibri" w:cs="Calibri"/>
-          <w:sz w:val="22"/>
-          <w:szCs w:val="22"/>
-        </w:rPr>
-        <w:t>S</w:t>
+        <w:t>NOAH-3 S</w:t>
       </w:r>
       <w:r>
         <w:rPr>
@@ -4267,23 +4000,13 @@
         </w:rPr>
         <w:t>c</w:t>
       </w:r>
-      <w:proofErr w:type="spellEnd"/>
-      <w:r>
-        <w:rPr>
-          <w:rFonts w:ascii="Calibri" w:hAnsi="Calibri" w:cs="Calibri"/>
-          <w:sz w:val="22"/>
-          <w:szCs w:val="22"/>
-        </w:rPr>
-        <w:t xml:space="preserve"> and NOAH-3 </w:t>
-      </w:r>
-      <w:proofErr w:type="spellStart"/>
-      <w:r>
-        <w:rPr>
-          <w:rFonts w:ascii="Calibri" w:hAnsi="Calibri" w:cs="Calibri"/>
-          <w:sz w:val="22"/>
-          <w:szCs w:val="22"/>
-        </w:rPr>
-        <w:t>S</w:t>
+      <w:r>
+        <w:rPr>
+          <w:rFonts w:ascii="Calibri" w:hAnsi="Calibri" w:cs="Calibri"/>
+          <w:sz w:val="22"/>
+          <w:szCs w:val="22"/>
+        </w:rPr>
+        <w:t xml:space="preserve"> and NOAH-3 S</w:t>
       </w:r>
       <w:r>
         <w:rPr>
@@ -4311,7 +4034,6 @@
         </w:rPr>
         <w:t>c</w:t>
       </w:r>
-      <w:proofErr w:type="spellEnd"/>
       <w:r>
         <w:rPr>
           <w:rFonts w:ascii="Calibri" w:hAnsi="Calibri" w:cs="Calibri"/>
@@ -4604,23 +4326,13 @@
         </w:rPr>
         <w:t> </w:t>
       </w:r>
-      <w:proofErr w:type="spellStart"/>
-      <w:r>
-        <w:rPr>
-          <w:rFonts w:ascii="Calibri" w:hAnsi="Calibri" w:cs="Calibri"/>
-          <w:sz w:val="22"/>
-          <w:szCs w:val="22"/>
-        </w:rPr>
-        <w:t>ms</w:t>
-      </w:r>
-      <w:proofErr w:type="spellEnd"/>
-      <w:r>
-        <w:rPr>
-          <w:rFonts w:ascii="Calibri" w:hAnsi="Calibri" w:cs="Calibri"/>
-          <w:sz w:val="22"/>
-          <w:szCs w:val="22"/>
-        </w:rPr>
-        <w:t xml:space="preserve"> mixing time. </w:t>
+      <w:r>
+        <w:rPr>
+          <w:rFonts w:ascii="Calibri" w:hAnsi="Calibri" w:cs="Calibri"/>
+          <w:sz w:val="22"/>
+          <w:szCs w:val="22"/>
+        </w:rPr>
+        <w:t xml:space="preserve">ms mixing time. </w:t>
       </w:r>
       <w:r>
         <w:rPr>
@@ -4863,16 +4575,7 @@
           <w:sz w:val="22"/>
           <w:szCs w:val="22"/>
         </w:rPr>
-        <w:t xml:space="preserve">Sensitivity comparisons for all three modules in the NOAH-3 </w:t>
-      </w:r>
-      <w:proofErr w:type="spellStart"/>
-      <w:r>
-        <w:rPr>
-          <w:rFonts w:ascii="Calibri" w:hAnsi="Calibri" w:cs="Calibri"/>
-          <w:sz w:val="22"/>
-          <w:szCs w:val="22"/>
-        </w:rPr>
-        <w:t>S</w:t>
+        <w:t>Sensitivity comparisons for all three modules in the NOAH-3 S</w:t>
       </w:r>
       <w:r>
         <w:rPr>
@@ -4900,23 +4603,13 @@
         </w:rPr>
         <w:t>c</w:t>
       </w:r>
-      <w:proofErr w:type="spellEnd"/>
-      <w:r>
-        <w:rPr>
-          <w:rFonts w:ascii="Calibri" w:hAnsi="Calibri" w:cs="Calibri"/>
-          <w:sz w:val="22"/>
-          <w:szCs w:val="22"/>
-        </w:rPr>
-        <w:t xml:space="preserve"> (HSQC-COSY + HSQC + CLIP-COSY) supersequence (illustrated at the top of the figure), using a variety of implementations for the HSQC-COSY module. Each dot represents the intensity of one peak in the corresponding spectrum, measured relative to a defined reference. Horizontal bars, and the numbers in parentheses, indicate averages over all peaks. For the HSQC-COSY module, the reference intensities come from the HSQC-CLIP-COSY implementation (the leftmost column in (a)); the HSQC and CLIP-COSY modules are measured relative to the corresponding modules in a separate NOAH-2 </w:t>
-      </w:r>
-      <w:proofErr w:type="spellStart"/>
-      <w:r>
-        <w:rPr>
-          <w:rFonts w:ascii="Calibri" w:hAnsi="Calibri" w:cs="Calibri"/>
-          <w:sz w:val="22"/>
-          <w:szCs w:val="22"/>
-        </w:rPr>
-        <w:t>SC</w:t>
+      <w:r>
+        <w:rPr>
+          <w:rFonts w:ascii="Calibri" w:hAnsi="Calibri" w:cs="Calibri"/>
+          <w:sz w:val="22"/>
+          <w:szCs w:val="22"/>
+        </w:rPr>
+        <w:t xml:space="preserve"> (HSQC-COSY + HSQC + CLIP-COSY) supersequence (illustrated at the top of the figure), using a variety of implementations for the HSQC-COSY module. Each dot represents the intensity of one peak in the corresponding spectrum, measured relative to a defined reference. Horizontal bars, and the numbers in parentheses, indicate averages over all peaks. For the HSQC-COSY module, the reference intensities come from the HSQC-CLIP-COSY implementation (the leftmost column in (a)); the HSQC and CLIP-COSY modules are measured relative to the corresponding modules in a separate NOAH-2 SC</w:t>
       </w:r>
       <w:r>
         <w:rPr>
@@ -4927,7 +4620,6 @@
         </w:rPr>
         <w:t>c</w:t>
       </w:r>
-      <w:proofErr w:type="spellEnd"/>
       <w:r>
         <w:rPr>
           <w:rFonts w:ascii="Calibri" w:hAnsi="Calibri" w:cs="Calibri"/>
@@ -5350,21 +5042,7 @@
         <w:rPr>
           <w:rFonts w:ascii="Calibri" w:hAnsi="Calibri" w:cs="Calibri"/>
         </w:rPr>
-        <w:t xml:space="preserve">is the pure absorption-mode </w:t>
-      </w:r>
-      <w:proofErr w:type="spellStart"/>
-      <w:r>
-        <w:rPr>
-          <w:rFonts w:ascii="Calibri" w:hAnsi="Calibri" w:cs="Calibri"/>
-        </w:rPr>
-        <w:t>lineshapes</w:t>
-      </w:r>
-      <w:proofErr w:type="spellEnd"/>
-      <w:r>
-        <w:rPr>
-          <w:rFonts w:ascii="Calibri" w:hAnsi="Calibri" w:cs="Calibri"/>
-        </w:rPr>
-        <w:t xml:space="preserve"> yielded by the CLIP transfer</w:t>
+        <w:t>is the pure absorption-mode lineshapes yielded by the CLIP transfer</w:t>
       </w:r>
       <w:del w:id="64" w:author="Jonathan Yong" w:date="2024-03-24T15:36:00Z">
         <w:r>
@@ -5416,49 +5094,14 @@
         <w:rPr>
           <w:rFonts w:ascii="Calibri" w:hAnsi="Calibri" w:cs="Calibri"/>
         </w:rPr>
-        <w:t xml:space="preserve"> is the clear winner of all the sequences explored in this paper, as all the others generate a mixture of in-phase absorption and antiphase dispersion </w:t>
-      </w:r>
-      <w:proofErr w:type="spellStart"/>
-      <w:r>
-        <w:rPr>
-          <w:rFonts w:ascii="Calibri" w:hAnsi="Calibri" w:cs="Calibri"/>
-        </w:rPr>
-        <w:t>lineshapes</w:t>
-      </w:r>
-      <w:proofErr w:type="spellEnd"/>
-      <w:r>
-        <w:rPr>
-          <w:rFonts w:ascii="Calibri" w:hAnsi="Calibri" w:cs="Calibri"/>
-        </w:rPr>
-        <w:t xml:space="preserve">. However, this comes at a price: there is no way for this sequence to preserve any </w:t>
+        <w:t xml:space="preserve"> is the clear winner of all the sequences explored in this paper, as all the others generate a mixture of in-phase absorption and antiphase dispersion lineshapes. However, this comes at a price: there is no way for this sequence to preserve any </w:t>
       </w:r>
       <w:r>
         <w:rPr>
           <w:rFonts w:ascii="Calibri" w:hAnsi="Calibri" w:cs="Calibri"/>
         </w:rPr>
         <w:lastRenderedPageBreak/>
-        <w:t xml:space="preserve">magnetisation for later modules. As the product operator analysis shows, all unused magnetisation is </w:t>
-      </w:r>
-      <w:proofErr w:type="spellStart"/>
-      <w:r>
-        <w:rPr>
-          <w:rFonts w:ascii="Calibri" w:hAnsi="Calibri" w:cs="Calibri"/>
-        </w:rPr>
-        <w:t>dephased</w:t>
-      </w:r>
-      <w:proofErr w:type="spellEnd"/>
-      <w:r>
-        <w:rPr>
-          <w:rFonts w:ascii="Calibri" w:hAnsi="Calibri" w:cs="Calibri"/>
-        </w:rPr>
-        <w:t xml:space="preserve"> by the end of the sequence. The effect of this can be observed in the peak sensitivities measured for the NOAH-3 </w:t>
-      </w:r>
-      <w:proofErr w:type="spellStart"/>
-      <w:r>
-        <w:rPr>
-          <w:rFonts w:ascii="Calibri" w:hAnsi="Calibri" w:cs="Calibri"/>
-        </w:rPr>
-        <w:t>S</w:t>
+        <w:t>magnetisation for later modules. As the product operator analysis shows, all unused magnetisation is dephased by the end of the sequence. The effect of this can be observed in the peak sensitivities measured for the NOAH-3 S</w:t>
       </w:r>
       <w:r>
         <w:rPr>
@@ -5480,26 +5123,11 @@
         </w:rPr>
         <w:t>c</w:t>
       </w:r>
-      <w:proofErr w:type="spellEnd"/>
-      <w:r>
-        <w:rPr>
-          <w:rFonts w:ascii="Calibri" w:hAnsi="Calibri" w:cs="Calibri"/>
-        </w:rPr>
-        <w:t xml:space="preserve"> </w:t>
-      </w:r>
-      <w:proofErr w:type="spellStart"/>
-      <w:r>
-        <w:rPr>
-          <w:rFonts w:ascii="Calibri" w:hAnsi="Calibri" w:cs="Calibri"/>
-        </w:rPr>
-        <w:t>supersequence</w:t>
-      </w:r>
-      <w:proofErr w:type="spellEnd"/>
-      <w:r>
-        <w:rPr>
-          <w:rFonts w:ascii="Calibri" w:hAnsi="Calibri" w:cs="Calibri"/>
-        </w:rPr>
-        <w:t xml:space="preserve"> (Figure 4a). Since the HSQC-CLIP-COSY consumes all </w:t>
+      <w:r>
+        <w:rPr>
+          <w:rFonts w:ascii="Calibri" w:hAnsi="Calibri" w:cs="Calibri"/>
+        </w:rPr>
+        <w:t xml:space="preserve"> supersequence (Figure 4a). Since the HSQC-CLIP-COSY consumes all </w:t>
       </w:r>
       <w:r>
         <w:rPr>
@@ -5534,7 +5162,6 @@
         </w:rPr>
         <w:t>1</w:t>
       </w:r>
-      <w:proofErr w:type="gramStart"/>
       <w:r>
         <w:rPr>
           <w:rFonts w:ascii="Calibri" w:hAnsi="Calibri" w:cs="Calibri"/>
@@ -5548,7 +5175,6 @@
         </w:rPr>
         <w:t>!C</w:t>
       </w:r>
-      <w:proofErr w:type="gramEnd"/>
       <w:r>
         <w:rPr>
           <w:rFonts w:ascii="Calibri" w:hAnsi="Calibri" w:cs="Calibri"/>
@@ -5559,14 +5185,7 @@
         <w:rPr>
           <w:rFonts w:ascii="Calibri" w:hAnsi="Calibri" w:cs="Calibri"/>
         </w:rPr>
-        <w:t xml:space="preserve">sensitivity when compared against a NOAH-2 </w:t>
-      </w:r>
-      <w:proofErr w:type="spellStart"/>
-      <w:r>
-        <w:rPr>
-          <w:rFonts w:ascii="Calibri" w:hAnsi="Calibri" w:cs="Calibri"/>
-        </w:rPr>
-        <w:t>SC</w:t>
+        <w:t>sensitivity when compared against a NOAH-2 SC</w:t>
       </w:r>
       <w:r>
         <w:rPr>
@@ -5575,26 +5194,11 @@
         </w:rPr>
         <w:t>c</w:t>
       </w:r>
-      <w:proofErr w:type="spellEnd"/>
-      <w:r>
-        <w:rPr>
-          <w:rFonts w:ascii="Calibri" w:hAnsi="Calibri" w:cs="Calibri"/>
-        </w:rPr>
-        <w:t xml:space="preserve"> </w:t>
-      </w:r>
-      <w:proofErr w:type="spellStart"/>
-      <w:r>
-        <w:rPr>
-          <w:rFonts w:ascii="Calibri" w:hAnsi="Calibri" w:cs="Calibri"/>
-        </w:rPr>
-        <w:t>supersequence</w:t>
-      </w:r>
-      <w:proofErr w:type="spellEnd"/>
-      <w:r>
-        <w:rPr>
-          <w:rFonts w:ascii="Calibri" w:hAnsi="Calibri" w:cs="Calibri"/>
-        </w:rPr>
-        <w:t xml:space="preserve"> (i.e., the same supersequence </w:t>
+      <w:r>
+        <w:rPr>
+          <w:rFonts w:ascii="Calibri" w:hAnsi="Calibri" w:cs="Calibri"/>
+        </w:rPr>
+        <w:t xml:space="preserve"> supersequence (i.e., the same supersequence </w:t>
       </w:r>
       <w:r>
         <w:rPr>
@@ -5613,14 +5217,7 @@
         <w:rPr>
           <w:rFonts w:ascii="Calibri" w:hAnsi="Calibri" w:cs="Calibri"/>
         </w:rPr>
-        <w:t xml:space="preserve">It is reasonable to question whether minor adjustments can be made to the pulse sequence to render it NOAH-compatible, as has previously been done for modules such as </w:t>
-      </w:r>
-      <w:proofErr w:type="gramStart"/>
-      <w:r>
-        <w:rPr>
-          <w:rFonts w:ascii="Calibri" w:hAnsi="Calibri" w:cs="Calibri"/>
-        </w:rPr>
-        <w:t>HMBC</w:t>
+        <w:t>It is reasonable to question whether minor adjustments can be made to the pulse sequence to render it NOAH-compatible, as has previously been done for modules such as HMBC</w:t>
       </w:r>
       <w:r>
         <w:rPr>
@@ -5629,7 +5226,6 @@
         </w:rPr>
         <w:t>[</w:t>
       </w:r>
-      <w:proofErr w:type="gramEnd"/>
       <w:r>
         <w:rPr>
           <w:rFonts w:ascii="Calibri" w:hAnsi="Calibri" w:cs="Calibri"/>
@@ -5667,21 +5263,7 @@
         <w:rPr>
           <w:rFonts w:ascii="Calibri" w:hAnsi="Calibri" w:cs="Calibri"/>
         </w:rPr>
-        <w:t xml:space="preserve"> However, unfortunately, the CLIP element is wholly incompatible with preservation of unused magnetisation. Specifically, the zero-quantum filter </w:t>
-      </w:r>
-      <w:proofErr w:type="spellStart"/>
-      <w:r>
-        <w:rPr>
-          <w:rFonts w:ascii="Calibri" w:hAnsi="Calibri" w:cs="Calibri"/>
-        </w:rPr>
-        <w:t>dephases</w:t>
-      </w:r>
-      <w:proofErr w:type="spellEnd"/>
-      <w:r>
-        <w:rPr>
-          <w:rFonts w:ascii="Calibri" w:hAnsi="Calibri" w:cs="Calibri"/>
-        </w:rPr>
-        <w:t xml:space="preserve"> any magnetisation that is not along ±</w:t>
+        <w:t xml:space="preserve"> However, unfortunately, the CLIP element is wholly incompatible with preservation of unused magnetisation. Specifically, the zero-quantum filter dephases any magnetisation that is not along ±</w:t>
       </w:r>
       <w:r>
         <w:rPr>
@@ -5704,7 +5286,6 @@
         </w:rPr>
         <w:t>1</w:t>
       </w:r>
-      <w:proofErr w:type="gramStart"/>
       <w:r>
         <w:rPr>
           <w:rFonts w:ascii="Calibri" w:hAnsi="Calibri" w:cs="Calibri"/>
@@ -5718,7 +5299,6 @@
         </w:rPr>
         <w:t>!C</w:t>
       </w:r>
-      <w:proofErr w:type="gramEnd"/>
       <w:r>
         <w:rPr>
           <w:rFonts w:ascii="Calibri" w:hAnsi="Calibri" w:cs="Calibri"/>
@@ -6028,21 +5608,7 @@
           <w:rFonts w:ascii="Calibri" w:hAnsi="Calibri" w:cs="Calibri"/>
         </w:rPr>
         <w:lastRenderedPageBreak/>
-        <w:t xml:space="preserve">The removal of the CLIP element leads to mixed </w:t>
-      </w:r>
-      <w:proofErr w:type="spellStart"/>
-      <w:r>
-        <w:rPr>
-          <w:rFonts w:ascii="Calibri" w:hAnsi="Calibri" w:cs="Calibri"/>
-        </w:rPr>
-        <w:t>lineshapes</w:t>
-      </w:r>
-      <w:proofErr w:type="spellEnd"/>
-      <w:r>
-        <w:rPr>
-          <w:rFonts w:ascii="Calibri" w:hAnsi="Calibri" w:cs="Calibri"/>
-        </w:rPr>
-        <w:t xml:space="preserve"> in this experiment, where the direct responses in blue are (mostly) in-phase absorption, and the indirect responses in red (mostly) antiphase dispersion. This is clearly visible in the spectrum (Figure 3</w:t>
+        <w:t>The removal of the CLIP element leads to mixed lineshapes in this experiment, where the direct responses in blue are (mostly) in-phase absorption, and the indirect responses in red (mostly) antiphase dispersion. This is clearly visible in the spectrum (Figure 3</w:t>
       </w:r>
       <w:ins w:id="69" w:author="Jonathan Yong" w:date="2024-03-24T15:33:00Z">
         <w:r>
@@ -6104,14 +5670,7 @@
         <w:rPr>
           <w:rFonts w:ascii="Calibri" w:hAnsi="Calibri" w:cs="Calibri"/>
         </w:rPr>
-        <w:t xml:space="preserve"> excitation. Thus, the sensitivities of the subsequent modules in the NOAH-3 </w:t>
-      </w:r>
-      <w:proofErr w:type="spellStart"/>
-      <w:r>
-        <w:rPr>
-          <w:rFonts w:ascii="Calibri" w:hAnsi="Calibri" w:cs="Calibri"/>
-        </w:rPr>
-        <w:t>S</w:t>
+        <w:t xml:space="preserve"> excitation. Thus, the sensitivities of the subsequent modules in the NOAH-3 S</w:t>
       </w:r>
       <w:r>
         <w:rPr>
@@ -6133,26 +5692,11 @@
         </w:rPr>
         <w:t>c</w:t>
       </w:r>
-      <w:proofErr w:type="spellEnd"/>
-      <w:r>
-        <w:rPr>
-          <w:rFonts w:ascii="Calibri" w:hAnsi="Calibri" w:cs="Calibri"/>
-        </w:rPr>
-        <w:t xml:space="preserve"> </w:t>
-      </w:r>
-      <w:proofErr w:type="spellStart"/>
-      <w:r>
-        <w:rPr>
-          <w:rFonts w:ascii="Calibri" w:hAnsi="Calibri" w:cs="Calibri"/>
-        </w:rPr>
-        <w:t>supersequence</w:t>
-      </w:r>
-      <w:proofErr w:type="spellEnd"/>
-      <w:r>
-        <w:rPr>
-          <w:rFonts w:ascii="Calibri" w:hAnsi="Calibri" w:cs="Calibri"/>
-        </w:rPr>
-        <w:t xml:space="preserve"> remain very low (Figure 4b), and (accounting for noise) are identical to those seen previously with the HSQC-CLIP-COSY. </w:t>
+      <w:r>
+        <w:rPr>
+          <w:rFonts w:ascii="Calibri" w:hAnsi="Calibri" w:cs="Calibri"/>
+        </w:rPr>
+        <w:t xml:space="preserve"> supersequence remain very low (Figure 4b), and (accounting for noise) are identical to those seen previously with the HSQC-CLIP-COSY. </w:t>
       </w:r>
     </w:p>
     <w:p>
@@ -6406,7 +5950,6 @@
         </w:rPr>
         <w:t> </w:t>
       </w:r>
-      <w:proofErr w:type="spellStart"/>
       <w:r>
         <w:rPr>
           <w:rFonts w:ascii="Calibri" w:hAnsi="Calibri" w:cs="Calibri"/>
@@ -6421,16 +5964,7 @@
           <w:sz w:val="22"/>
           <w:szCs w:val="22"/>
         </w:rPr>
-        <w:t>n</w:t>
-      </w:r>
-      <w:proofErr w:type="spellEnd"/>
-      <w:r>
-        <w:rPr>
-          <w:rFonts w:ascii="Calibri" w:hAnsi="Calibri" w:cs="Calibri"/>
-          <w:sz w:val="22"/>
-          <w:szCs w:val="22"/>
-        </w:rPr>
-        <w:t> </w:t>
+        <w:t>n </w:t>
       </w:r>
       <w:r>
         <w:rPr>
@@ -6507,18 +6041,8 @@
           <w:sz w:val="22"/>
           <w:szCs w:val="22"/>
         </w:rPr>
-        <w:t xml:space="preserve"> should be (2</w:t>
-      </w:r>
-      <w:proofErr w:type="gramStart"/>
-      <w:r>
-        <w:rPr>
-          <w:rFonts w:ascii="Calibri" w:hAnsi="Calibri" w:cs="Calibri"/>
-          <w:sz w:val="22"/>
-          <w:szCs w:val="22"/>
-        </w:rPr>
-        <w:t>Δ(</w:t>
-      </w:r>
-      <w:proofErr w:type="gramEnd"/>
+        <w:t xml:space="preserve"> should be (2Δ(</w:t>
+      </w:r>
       <w:r>
         <w:rPr>
           <w:rFonts w:ascii="Calibri" w:hAnsi="Calibri" w:cs="Calibri"/>
@@ -6527,7 +6051,6 @@
         </w:rPr>
         <w:t>π – </w:t>
       </w:r>
-      <w:proofErr w:type="spellStart"/>
       <w:r>
         <w:rPr>
           <w:rFonts w:ascii="Calibri" w:hAnsi="Calibri" w:cs="Calibri"/>
@@ -6542,16 +6065,7 @@
           <w:sz w:val="22"/>
           <w:szCs w:val="22"/>
         </w:rPr>
-        <w:t>n</w:t>
-      </w:r>
-      <w:proofErr w:type="spellEnd"/>
-      <w:r>
-        <w:rPr>
-          <w:rFonts w:ascii="Calibri" w:hAnsi="Calibri" w:cs="Calibri"/>
-          <w:sz w:val="22"/>
-          <w:szCs w:val="22"/>
-        </w:rPr>
-        <w:t> </w:t>
+        <w:t>n </w:t>
       </w:r>
       <w:r>
         <w:rPr>
@@ -6677,7 +6191,6 @@
         </w:rPr>
         <w:t xml:space="preserve">for </w:t>
       </w:r>
-      <w:proofErr w:type="spellStart"/>
       <w:r>
         <w:rPr>
           <w:rFonts w:ascii="Calibri" w:hAnsi="Calibri" w:cs="Calibri"/>
@@ -6701,7 +6214,6 @@
         </w:rPr>
         <w:t>HH</w:t>
       </w:r>
-      <w:proofErr w:type="spellEnd"/>
       <w:r>
         <w:rPr>
           <w:rFonts w:ascii="Calibri" w:hAnsi="Calibri" w:cs="Calibri"/>
@@ -6715,7 +6227,6 @@
         </w:rPr>
         <w:t>1</w:t>
       </w:r>
-      <w:proofErr w:type="gramStart"/>
       <w:r>
         <w:rPr>
           <w:rFonts w:ascii="Calibri" w:hAnsi="Calibri" w:cs="Calibri"/>
@@ -6729,7 +6240,6 @@
         </w:rPr>
         <w:t>!C</w:t>
       </w:r>
-      <w:proofErr w:type="gramEnd"/>
       <w:r>
         <w:rPr>
           <w:rFonts w:ascii="Calibri" w:hAnsi="Calibri" w:cs="Calibri"/>
@@ -6811,7 +6321,6 @@
         </w:rPr>
         <w:t>Δ</w:t>
       </w:r>
-      <w:proofErr w:type="gramStart"/>
       <w:r>
         <w:rPr>
           <w:rFonts w:ascii="Calibri" w:hAnsi="Calibri" w:cs="Calibri"/>
@@ -6825,7 +6334,6 @@
         </w:rPr>
         <w:t>)</w:t>
       </w:r>
-      <w:proofErr w:type="spellStart"/>
       <w:r>
         <w:rPr>
           <w:rFonts w:ascii="Calibri" w:hAnsi="Calibri" w:cs="Calibri"/>
@@ -6843,8 +6351,6 @@
         </w:rPr>
         <w:t>y</w:t>
       </w:r>
-      <w:proofErr w:type="spellEnd"/>
-      <w:proofErr w:type="gramEnd"/>
       <w:r>
         <w:rPr>
           <w:rFonts w:ascii="Calibri" w:hAnsi="Calibri" w:cs="Calibri"/>
@@ -7088,7 +6594,6 @@
         </w:rPr>
         <w:t> </w:t>
       </w:r>
-      <w:proofErr w:type="spellStart"/>
       <w:r>
         <w:rPr>
           <w:rFonts w:ascii="Calibri" w:hAnsi="Calibri" w:cs="Calibri"/>
@@ -7099,14 +6604,7 @@
         <w:rPr>
           <w:rFonts w:ascii="Calibri" w:hAnsi="Calibri" w:cs="Calibri"/>
         </w:rPr>
-        <w:t>n</w:t>
-      </w:r>
-      <w:proofErr w:type="spellEnd"/>
-      <w:r>
-        <w:rPr>
-          <w:rFonts w:ascii="Calibri" w:hAnsi="Calibri" w:cs="Calibri"/>
-        </w:rPr>
-        <w:t> </w:t>
+        <w:t>n </w:t>
       </w:r>
       <w:r>
         <w:rPr>
@@ -7264,21 +6762,7 @@
         <w:rPr>
           <w:rFonts w:ascii="Calibri" w:hAnsi="Calibri" w:cs="Calibri"/>
         </w:rPr>
-        <w:t> </w:t>
-      </w:r>
-      <w:proofErr w:type="spellStart"/>
-      <w:r>
-        <w:rPr>
-          <w:rFonts w:ascii="Calibri" w:hAnsi="Calibri" w:cs="Calibri"/>
-        </w:rPr>
-        <w:t>arcsin</w:t>
-      </w:r>
-      <w:proofErr w:type="spellEnd"/>
-      <w:r>
-        <w:rPr>
-          <w:rFonts w:ascii="Calibri" w:hAnsi="Calibri" w:cs="Calibri"/>
-        </w:rPr>
-        <w:t> </w:t>
+        <w:t> arcsin </w:t>
       </w:r>
       <w:r>
         <w:rPr>
@@ -7292,14 +6776,7 @@
         <w:rPr>
           <w:rFonts w:ascii="Calibri" w:hAnsi="Calibri" w:cs="Calibri"/>
         </w:rPr>
-        <w:t xml:space="preserve">)/π. This is identical to that previously described for the NOAH HSQC-TOCSY </w:t>
-      </w:r>
-      <w:proofErr w:type="gramStart"/>
-      <w:r>
-        <w:rPr>
-          <w:rFonts w:ascii="Calibri" w:hAnsi="Calibri" w:cs="Calibri"/>
-        </w:rPr>
-        <w:t>module</w:t>
+        <w:t>)/π. This is identical to that previously described for the NOAH HSQC-TOCSY module</w:t>
       </w:r>
       <w:r>
         <w:rPr>
@@ -7308,7 +6785,6 @@
         </w:rPr>
         <w:t>[</w:t>
       </w:r>
-      <w:proofErr w:type="gramEnd"/>
       <w:r>
         <w:rPr>
           <w:rFonts w:ascii="Calibri" w:hAnsi="Calibri" w:cs="Calibri"/>
@@ -7550,21 +7026,7 @@
         <w:rPr>
           <w:rFonts w:ascii="Calibri" w:hAnsi="Calibri" w:cs="Calibri"/>
         </w:rPr>
-        <w:t xml:space="preserve">): </w:t>
-      </w:r>
-      <w:proofErr w:type="gramStart"/>
-      <w:r>
-        <w:rPr>
-          <w:rFonts w:ascii="Calibri" w:hAnsi="Calibri" w:cs="Calibri"/>
-        </w:rPr>
-        <w:t>a number of</w:t>
-      </w:r>
-      <w:proofErr w:type="gramEnd"/>
-      <w:r>
-        <w:rPr>
-          <w:rFonts w:ascii="Calibri" w:hAnsi="Calibri" w:cs="Calibri"/>
-        </w:rPr>
-        <w:t xml:space="preserve"> extra peaks, highlighted with grey arrows, are visible compared to the CLIP and DSE HSQC- COSY implementations. Indeed, this naive implementation of the TSE HSQC-COSY very much resembles a HSQC-TOCSY acquired with a short mixing time (Figure 3</w:t>
+        <w:t>): a number of extra peaks, highlighted with grey arrows, are visible compared to the CLIP and DSE HSQC- COSY implementations. Indeed, this naive implementation of the TSE HSQC-COSY very much resembles a HSQC-TOCSY acquired with a short mixing time (Figure 3</w:t>
       </w:r>
       <w:ins w:id="73" w:author="Jonathan Yong" w:date="2024-03-24T15:33:00Z">
         <w:r>
@@ -7852,23 +7314,14 @@
         <w:rPr>
           <w:rFonts w:ascii="Calibri" w:hAnsi="Calibri" w:cs="Calibri"/>
         </w:rPr>
-        <w:t>(2</w:t>
-      </w:r>
-      <w:proofErr w:type="gramStart"/>
-      <w:r>
-        <w:rPr>
-          <w:rFonts w:ascii="Calibri" w:hAnsi="Calibri" w:cs="Calibri"/>
-        </w:rPr>
-        <w:t>Δ(</w:t>
-      </w:r>
-      <w:proofErr w:type="gramEnd"/>
+        <w:t>(2Δ(</w:t>
+      </w:r>
       <w:r>
         <w:rPr>
           <w:rFonts w:ascii="Calibri" w:hAnsi="Calibri" w:cs="Calibri"/>
         </w:rPr>
         <w:t>π – </w:t>
       </w:r>
-      <w:proofErr w:type="spellStart"/>
       <w:r>
         <w:rPr>
           <w:rFonts w:ascii="Calibri" w:hAnsi="Calibri" w:cs="Calibri"/>
@@ -7879,14 +7332,7 @@
         <w:rPr>
           <w:rFonts w:ascii="Calibri" w:hAnsi="Calibri" w:cs="Calibri"/>
         </w:rPr>
-        <w:t>n</w:t>
-      </w:r>
-      <w:proofErr w:type="spellEnd"/>
-      <w:r>
-        <w:rPr>
-          <w:rFonts w:ascii="Calibri" w:hAnsi="Calibri" w:cs="Calibri"/>
-        </w:rPr>
-        <w:t> </w:t>
+        <w:t>n </w:t>
       </w:r>
       <w:r>
         <w:rPr>
@@ -7906,21 +7352,7 @@
         <w:rPr>
           <w:rFonts w:ascii="Calibri" w:hAnsi="Calibri" w:cs="Calibri"/>
         </w:rPr>
-        <w:t xml:space="preserve">π, </w:t>
-      </w:r>
-      <w:proofErr w:type="spellStart"/>
-      <w:r>
-        <w:rPr>
-          <w:rFonts w:ascii="Calibri" w:hAnsi="Calibri" w:cs="Calibri"/>
-        </w:rPr>
-        <w:t>where as</w:t>
-      </w:r>
-      <w:proofErr w:type="spellEnd"/>
-      <w:r>
-        <w:rPr>
-          <w:rFonts w:ascii="Calibri" w:hAnsi="Calibri" w:cs="Calibri"/>
-        </w:rPr>
-        <w:t xml:space="preserve"> before </w:t>
+        <w:t xml:space="preserve">π, where as before </w:t>
       </w:r>
       <w:r>
         <w:rPr>
@@ -8117,7 +7549,6 @@
         </w:rPr>
         <w:t>1</w:t>
       </w:r>
-      <w:proofErr w:type="gramStart"/>
       <w:r>
         <w:rPr>
           <w:rFonts w:ascii="Calibri" w:hAnsi="Calibri" w:cs="Calibri"/>
@@ -8131,7 +7562,6 @@
         </w:rPr>
         <w:t>!C</w:t>
       </w:r>
-      <w:proofErr w:type="gramEnd"/>
       <w:r>
         <w:rPr>
           <w:rFonts w:ascii="Calibri" w:hAnsi="Calibri" w:cs="Calibri"/>
@@ -8144,7 +7574,6 @@
         </w:rPr>
         <w:t xml:space="preserve">f </w:t>
       </w:r>
-      <w:proofErr w:type="spellStart"/>
       <w:r>
         <w:rPr>
           <w:rFonts w:ascii="Calibri" w:hAnsi="Calibri" w:cs="Calibri"/>
@@ -8169,7 +7598,6 @@
         </w:rPr>
         <w:t>HH</w:t>
       </w:r>
-      <w:proofErr w:type="spellEnd"/>
       <w:r>
         <w:rPr>
           <w:rFonts w:ascii="Calibri" w:hAnsi="Calibri" w:cs="Calibri"/>
@@ -8210,7 +7638,6 @@
         </w:rPr>
         <w:t>1</w:t>
       </w:r>
-      <w:proofErr w:type="gramStart"/>
       <w:r>
         <w:rPr>
           <w:rFonts w:ascii="Calibri" w:hAnsi="Calibri" w:cs="Calibri"/>
@@ -8224,7 +7651,6 @@
         </w:rPr>
         <w:t>!C</w:t>
       </w:r>
-      <w:proofErr w:type="gramEnd"/>
       <w:r>
         <w:rPr>
           <w:rFonts w:ascii="Calibri" w:hAnsi="Calibri" w:cs="Calibri"/>
@@ -8396,16 +7822,8 @@
               <w:rPr>
                 <w:rFonts w:ascii="Calibri" w:hAnsi="Calibri" w:cs="Calibri"/>
               </w:rPr>
-              <w:t xml:space="preserve">+ Pure absorption </w:t>
+              <w:t>+ Pure absorption lineshapes</w:t>
             </w:r>
-            <w:proofErr w:type="spellStart"/>
-            <w:r>
-              <w:rPr>
-                <w:rFonts w:ascii="Calibri" w:hAnsi="Calibri" w:cs="Calibri"/>
-              </w:rPr>
-              <w:t>lineshapes</w:t>
-            </w:r>
-            <w:proofErr w:type="spellEnd"/>
             <w:r>
               <w:rPr>
                 <w:rFonts w:ascii="Calibri" w:hAnsi="Calibri" w:cs="Calibri"/>
@@ -8418,21 +7836,7 @@
                 <w:rFonts w:ascii="Calibri" w:hAnsi="Calibri" w:cs="Calibri"/>
               </w:rPr>
               <w:br/>
-              <w:t xml:space="preserve">− </w:t>
-            </w:r>
-            <w:proofErr w:type="spellStart"/>
-            <w:r>
-              <w:rPr>
-                <w:rFonts w:ascii="Calibri" w:hAnsi="Calibri" w:cs="Calibri"/>
-              </w:rPr>
-              <w:t>Dephases</w:t>
-            </w:r>
-            <w:proofErr w:type="spellEnd"/>
-            <w:r>
-              <w:rPr>
-                <w:rFonts w:ascii="Calibri" w:hAnsi="Calibri" w:cs="Calibri"/>
-              </w:rPr>
-              <w:t xml:space="preserve"> all unused magnetisation </w:t>
+              <w:t xml:space="preserve">− Dephases all unused magnetisation </w:t>
             </w:r>
           </w:p>
         </w:tc>
@@ -8476,16 +7880,8 @@
               <w:rPr>
                 <w:rFonts w:ascii="Calibri" w:hAnsi="Calibri" w:cs="Calibri"/>
               </w:rPr>
-              <w:t xml:space="preserve">− Mixed-phase </w:t>
+              <w:t>− Mixed-phase lineshapes</w:t>
             </w:r>
-            <w:proofErr w:type="spellStart"/>
-            <w:r>
-              <w:rPr>
-                <w:rFonts w:ascii="Calibri" w:hAnsi="Calibri" w:cs="Calibri"/>
-              </w:rPr>
-              <w:t>lineshapes</w:t>
-            </w:r>
-            <w:proofErr w:type="spellEnd"/>
             <w:r>
               <w:rPr>
                 <w:rFonts w:ascii="Calibri" w:hAnsi="Calibri" w:cs="Calibri"/>
@@ -8498,21 +7894,7 @@
                 <w:rFonts w:ascii="Calibri" w:hAnsi="Calibri" w:cs="Calibri"/>
               </w:rPr>
               <w:br/>
-              <w:t xml:space="preserve">− </w:t>
-            </w:r>
-            <w:proofErr w:type="spellStart"/>
-            <w:r>
-              <w:rPr>
-                <w:rFonts w:ascii="Calibri" w:hAnsi="Calibri" w:cs="Calibri"/>
-              </w:rPr>
-              <w:t>Dephases</w:t>
-            </w:r>
-            <w:proofErr w:type="spellEnd"/>
-            <w:r>
-              <w:rPr>
-                <w:rFonts w:ascii="Calibri" w:hAnsi="Calibri" w:cs="Calibri"/>
-              </w:rPr>
-              <w:t xml:space="preserve"> all unused magnetisation </w:t>
+              <w:t xml:space="preserve">− Dephases all unused magnetisation </w:t>
             </w:r>
           </w:p>
         </w:tc>
@@ -8556,16 +7938,8 @@
               <w:rPr>
                 <w:rFonts w:ascii="Calibri" w:hAnsi="Calibri" w:cs="Calibri"/>
               </w:rPr>
-              <w:t xml:space="preserve">− Mixed-phase </w:t>
+              <w:t>− Mixed-phase lineshapes</w:t>
             </w:r>
-            <w:proofErr w:type="spellStart"/>
-            <w:r>
-              <w:rPr>
-                <w:rFonts w:ascii="Calibri" w:hAnsi="Calibri" w:cs="Calibri"/>
-              </w:rPr>
-              <w:t>lineshapes</w:t>
-            </w:r>
-            <w:proofErr w:type="spellEnd"/>
             <w:r>
               <w:rPr>
                 <w:rFonts w:ascii="Calibri" w:hAnsi="Calibri" w:cs="Calibri"/>
@@ -8580,7 +7954,6 @@
               </w:rPr>
               <w:t>1</w:t>
             </w:r>
-            <w:proofErr w:type="gramStart"/>
             <w:r>
               <w:rPr>
                 <w:rFonts w:ascii="Calibri" w:hAnsi="Calibri" w:cs="Calibri"/>
@@ -8594,7 +7967,6 @@
               </w:rPr>
               <w:t>!C</w:t>
             </w:r>
-            <w:proofErr w:type="gramEnd"/>
             <w:r>
               <w:rPr>
                 <w:rFonts w:ascii="Calibri" w:hAnsi="Calibri" w:cs="Calibri"/>
@@ -8780,16 +8152,7 @@
           <w:sz w:val="22"/>
           <w:szCs w:val="22"/>
         </w:rPr>
-        <w:t xml:space="preserve">Sensitivity comparisons for the three last modules in NOAH-4 </w:t>
-      </w:r>
-      <w:proofErr w:type="spellStart"/>
-      <w:r>
-        <w:rPr>
-          <w:rFonts w:ascii="Calibri" w:hAnsi="Calibri" w:cs="Calibri"/>
-          <w:sz w:val="22"/>
-          <w:szCs w:val="22"/>
-        </w:rPr>
-        <w:t>BS</w:t>
+        <w:t>Sensitivity comparisons for the three last modules in NOAH-4 BS</w:t>
       </w:r>
       <w:r>
         <w:rPr>
@@ -8817,41 +8180,13 @@
         </w:rPr>
         <w:t>c</w:t>
       </w:r>
-      <w:proofErr w:type="spellEnd"/>
-      <w:r>
-        <w:rPr>
-          <w:rFonts w:ascii="Calibri" w:hAnsi="Calibri" w:cs="Calibri"/>
-          <w:sz w:val="22"/>
-          <w:szCs w:val="22"/>
-        </w:rPr>
-        <w:t xml:space="preserve"> </w:t>
-      </w:r>
-      <w:proofErr w:type="spellStart"/>
-      <w:r>
-        <w:rPr>
-          <w:rFonts w:ascii="Calibri" w:hAnsi="Calibri" w:cs="Calibri"/>
-          <w:sz w:val="22"/>
-          <w:szCs w:val="22"/>
-        </w:rPr>
-        <w:t>supersequences</w:t>
-      </w:r>
-      <w:proofErr w:type="spellEnd"/>
-      <w:r>
-        <w:rPr>
-          <w:rFonts w:ascii="Calibri" w:hAnsi="Calibri" w:cs="Calibri"/>
-          <w:sz w:val="22"/>
-          <w:szCs w:val="22"/>
-        </w:rPr>
-        <w:t xml:space="preserve"> (shown at the top of the figure), using different implementations of the HSQC-COSY module within. Peak intensities are relative to the HSQC-CLIP-COSY module from a NOAH-3 </w:t>
-      </w:r>
-      <w:proofErr w:type="spellStart"/>
-      <w:r>
-        <w:rPr>
-          <w:rFonts w:ascii="Calibri" w:hAnsi="Calibri" w:cs="Calibri"/>
-          <w:sz w:val="22"/>
-          <w:szCs w:val="22"/>
-        </w:rPr>
-        <w:t>S</w:t>
+      <w:r>
+        <w:rPr>
+          <w:rFonts w:ascii="Calibri" w:hAnsi="Calibri" w:cs="Calibri"/>
+          <w:sz w:val="22"/>
+          <w:szCs w:val="22"/>
+        </w:rPr>
+        <w:t xml:space="preserve"> supersequences (shown at the top of the figure), using different implementations of the HSQC-COSY module within. Peak intensities are relative to the HSQC-CLIP-COSY module from a NOAH-3 S</w:t>
       </w:r>
       <w:r>
         <w:rPr>
@@ -8879,41 +8214,13 @@
         </w:rPr>
         <w:t>c</w:t>
       </w:r>
-      <w:proofErr w:type="spellEnd"/>
-      <w:r>
-        <w:rPr>
-          <w:rFonts w:ascii="Calibri" w:hAnsi="Calibri" w:cs="Calibri"/>
-          <w:sz w:val="22"/>
-          <w:szCs w:val="22"/>
-        </w:rPr>
-        <w:t xml:space="preserve"> </w:t>
-      </w:r>
-      <w:proofErr w:type="spellStart"/>
-      <w:r>
-        <w:rPr>
-          <w:rFonts w:ascii="Calibri" w:hAnsi="Calibri" w:cs="Calibri"/>
-          <w:sz w:val="22"/>
-          <w:szCs w:val="22"/>
-        </w:rPr>
-        <w:t>supersequence</w:t>
-      </w:r>
-      <w:proofErr w:type="spellEnd"/>
-      <w:r>
-        <w:rPr>
-          <w:rFonts w:ascii="Calibri" w:hAnsi="Calibri" w:cs="Calibri"/>
-          <w:sz w:val="22"/>
-          <w:szCs w:val="22"/>
-        </w:rPr>
-        <w:t xml:space="preserve">, and HSQC and CLIP-COSY spectra from a NOAH-2 </w:t>
-      </w:r>
-      <w:proofErr w:type="spellStart"/>
-      <w:r>
-        <w:rPr>
-          <w:rFonts w:ascii="Calibri" w:hAnsi="Calibri" w:cs="Calibri"/>
-          <w:sz w:val="22"/>
-          <w:szCs w:val="22"/>
-        </w:rPr>
-        <w:t>SC</w:t>
+      <w:r>
+        <w:rPr>
+          <w:rFonts w:ascii="Calibri" w:hAnsi="Calibri" w:cs="Calibri"/>
+          <w:sz w:val="22"/>
+          <w:szCs w:val="22"/>
+        </w:rPr>
+        <w:t xml:space="preserve"> supersequence, and HSQC and CLIP-COSY spectra from a NOAH-2 SC</w:t>
       </w:r>
       <w:r>
         <w:rPr>
@@ -8924,7 +8231,6 @@
         </w:rPr>
         <w:t>c</w:t>
       </w:r>
-      <w:proofErr w:type="spellEnd"/>
       <w:r>
         <w:rPr>
           <w:rFonts w:ascii="Calibri" w:hAnsi="Calibri" w:cs="Calibri"/>
@@ -9152,49 +8458,7 @@
           <w:rFonts w:ascii="Calibri" w:hAnsi="Calibri" w:cs="Calibri"/>
         </w:rPr>
         <w:lastRenderedPageBreak/>
-        <w:t xml:space="preserve">The relative merits of the three HSQC-COSY implementations described thus far are summarised in Table 1. Clearly, while the TSE HSQC-COSY adheres most to the ideal concept of a NOAH module (and is therefore recommended as the default in the GENESIS website), there are </w:t>
-      </w:r>
-      <w:proofErr w:type="spellStart"/>
-      <w:r>
-        <w:rPr>
-          <w:rFonts w:ascii="Calibri" w:hAnsi="Calibri" w:cs="Calibri"/>
-        </w:rPr>
-        <w:t>tradeoffs</w:t>
-      </w:r>
-      <w:proofErr w:type="spellEnd"/>
-      <w:r>
-        <w:rPr>
-          <w:rFonts w:ascii="Calibri" w:hAnsi="Calibri" w:cs="Calibri"/>
-        </w:rPr>
-        <w:t xml:space="preserve"> involved in choosing any of these. We mention here a further consideration which may influence the user’s choice, namely, the addition of the HMBC module to the beginning of a </w:t>
-      </w:r>
-      <w:proofErr w:type="spellStart"/>
-      <w:r>
-        <w:rPr>
-          <w:rFonts w:ascii="Calibri" w:hAnsi="Calibri" w:cs="Calibri"/>
-        </w:rPr>
-        <w:t>supersequence</w:t>
-      </w:r>
-      <w:proofErr w:type="spellEnd"/>
-      <w:r>
-        <w:rPr>
-          <w:rFonts w:ascii="Calibri" w:hAnsi="Calibri" w:cs="Calibri"/>
-        </w:rPr>
-        <w:t xml:space="preserve">, which </w:t>
-      </w:r>
-      <w:proofErr w:type="spellStart"/>
-      <w:r>
-        <w:rPr>
-          <w:rFonts w:ascii="Calibri" w:hAnsi="Calibri" w:cs="Calibri"/>
-        </w:rPr>
-        <w:t>dephases</w:t>
-      </w:r>
-      <w:proofErr w:type="spellEnd"/>
-      <w:r>
-        <w:rPr>
-          <w:rFonts w:ascii="Calibri" w:hAnsi="Calibri" w:cs="Calibri"/>
-        </w:rPr>
-        <w:t xml:space="preserve"> all unused </w:t>
+        <w:t xml:space="preserve">The relative merits of the three HSQC-COSY implementations described thus far are summarised in Table 1. Clearly, while the TSE HSQC-COSY adheres most to the ideal concept of a NOAH module (and is therefore recommended as the default in the GENESIS website), there are tradeoffs involved in choosing any of these. We mention here a further consideration which may influence the user’s choice, namely, the addition of the HMBC module to the beginning of a supersequence, which dephases all unused </w:t>
       </w:r>
       <w:r>
         <w:rPr>
@@ -9203,7 +8467,6 @@
         </w:rPr>
         <w:t>1</w:t>
       </w:r>
-      <w:proofErr w:type="gramStart"/>
       <w:r>
         <w:rPr>
           <w:rFonts w:ascii="Calibri" w:hAnsi="Calibri" w:cs="Calibri"/>
@@ -9217,26 +8480,11 @@
         </w:rPr>
         <w:t>!C</w:t>
       </w:r>
-      <w:proofErr w:type="gramEnd"/>
-      <w:r>
-        <w:rPr>
-          <w:rFonts w:ascii="Calibri" w:hAnsi="Calibri" w:cs="Calibri"/>
-        </w:rPr>
-        <w:t xml:space="preserve"> magnetisation: therefore, in a supersequence which begins with the HMBC module, the fact that the TSE HSQC-COSY </w:t>
-      </w:r>
-      <w:proofErr w:type="spellStart"/>
-      <w:r>
-        <w:rPr>
-          <w:rFonts w:ascii="Calibri" w:hAnsi="Calibri" w:cs="Calibri"/>
-        </w:rPr>
-        <w:t>preseves</w:t>
-      </w:r>
-      <w:proofErr w:type="spellEnd"/>
-      <w:r>
-        <w:rPr>
-          <w:rFonts w:ascii="Calibri" w:hAnsi="Calibri" w:cs="Calibri"/>
-        </w:rPr>
-        <w:t xml:space="preserve"> </w:t>
+      <w:r>
+        <w:rPr>
+          <w:rFonts w:ascii="Calibri" w:hAnsi="Calibri" w:cs="Calibri"/>
+        </w:rPr>
+        <w:t xml:space="preserve"> magnetisation: therefore, in a supersequence which begins with the HMBC module, the fact that the TSE HSQC-COSY preseves </w:t>
       </w:r>
       <w:r>
         <w:rPr>
@@ -9281,14 +8529,7 @@
         <w:rPr>
           <w:rFonts w:ascii="Calibri" w:hAnsi="Calibri" w:cs="Calibri"/>
         </w:rPr>
-        <w:t xml:space="preserve">This is quantified in Figure 7, which provides the same sensitivity comparisons as before, but using a NOAH-4 </w:t>
-      </w:r>
-      <w:proofErr w:type="spellStart"/>
-      <w:r>
-        <w:rPr>
-          <w:rFonts w:ascii="Calibri" w:hAnsi="Calibri" w:cs="Calibri"/>
-        </w:rPr>
-        <w:t>BS</w:t>
+        <w:t>This is quantified in Figure 7, which provides the same sensitivity comparisons as before, but using a NOAH-4 BS</w:t>
       </w:r>
       <w:r>
         <w:rPr>
@@ -9310,26 +8551,11 @@
         </w:rPr>
         <w:t>c</w:t>
       </w:r>
-      <w:proofErr w:type="spellEnd"/>
-      <w:r>
-        <w:rPr>
-          <w:rFonts w:ascii="Calibri" w:hAnsi="Calibri" w:cs="Calibri"/>
-        </w:rPr>
-        <w:t xml:space="preserve"> </w:t>
-      </w:r>
-      <w:proofErr w:type="spellStart"/>
-      <w:r>
-        <w:rPr>
-          <w:rFonts w:ascii="Calibri" w:hAnsi="Calibri" w:cs="Calibri"/>
-        </w:rPr>
-        <w:t>supersequence</w:t>
-      </w:r>
-      <w:proofErr w:type="spellEnd"/>
-      <w:r>
-        <w:rPr>
-          <w:rFonts w:ascii="Calibri" w:hAnsi="Calibri" w:cs="Calibri"/>
-        </w:rPr>
-        <w:t xml:space="preserve"> (B = HMBC) instead. The ‘reference’ spectra used to calculate relative sensitivities are the same as that in Figure 4. Thus, any deviations between the two graphs derive solely from the addition of the HMBC module.</w:t>
+      <w:r>
+        <w:rPr>
+          <w:rFonts w:ascii="Calibri" w:hAnsi="Calibri" w:cs="Calibri"/>
+        </w:rPr>
+        <w:t xml:space="preserve"> supersequence (B = HMBC) instead. The ‘reference’ spectra used to calculate relative sensitivities are the same as that in Figure 4. Thus, any deviations between the two graphs derive solely from the addition of the HMBC module.</w:t>
       </w:r>
     </w:p>
     <w:p>
@@ -9564,20 +8790,12 @@
         </w:rPr>
         <w:t xml:space="preserve"> The </w:t>
       </w:r>
-      <w:proofErr w:type="spellStart"/>
       <w:ins w:id="96" w:author="Jonathan Yong" w:date="2024-03-24T15:07:00Z">
         <w:r>
           <w:rPr>
             <w:rFonts w:ascii="Calibri" w:hAnsi="Calibri" w:cs="Calibri"/>
           </w:rPr>
-          <w:t>supersequences</w:t>
-        </w:r>
-        <w:proofErr w:type="spellEnd"/>
-        <w:r>
-          <w:rPr>
-            <w:rFonts w:ascii="Calibri" w:hAnsi="Calibri" w:cs="Calibri"/>
-          </w:rPr>
-          <w:t xml:space="preserve"> with the </w:t>
+          <w:t xml:space="preserve">supersequences with the </w:t>
         </w:r>
       </w:ins>
       <w:r>
@@ -9717,21 +8935,7 @@
           <w:rPr>
             <w:rFonts w:ascii="Calibri" w:hAnsi="Calibri" w:cs="Calibri"/>
           </w:rPr>
-          <w:t xml:space="preserve"> TSE HSQC-COSY </w:t>
-        </w:r>
-        <w:proofErr w:type="spellStart"/>
-        <w:r>
-          <w:rPr>
-            <w:rFonts w:ascii="Calibri" w:hAnsi="Calibri" w:cs="Calibri"/>
-          </w:rPr>
-          <w:t>supersequences</w:t>
-        </w:r>
-        <w:proofErr w:type="spellEnd"/>
-        <w:r>
-          <w:rPr>
-            <w:rFonts w:ascii="Calibri" w:hAnsi="Calibri" w:cs="Calibri"/>
-          </w:rPr>
-          <w:t xml:space="preserve"> allow </w:t>
+          <w:t xml:space="preserve"> TSE HSQC-COSY supersequences allow </w:t>
         </w:r>
       </w:ins>
       <w:del w:id="110" w:author="Jonathan Yong" w:date="2024-03-24T15:09:00Z">
@@ -9749,7 +8953,6 @@
         </w:rPr>
         <w:t>1</w:t>
       </w:r>
-      <w:proofErr w:type="gramStart"/>
       <w:r>
         <w:rPr>
           <w:rFonts w:ascii="Calibri" w:hAnsi="Calibri" w:cs="Calibri"/>
@@ -9763,7 +8966,6 @@
         </w:rPr>
         <w:t>!C</w:t>
       </w:r>
-      <w:proofErr w:type="gramEnd"/>
       <w:r>
         <w:rPr>
           <w:rFonts w:ascii="Calibri" w:hAnsi="Calibri" w:cs="Calibri"/>
@@ -9863,14 +9065,7 @@
           <w:rPr>
             <w:rFonts w:ascii="Calibri" w:hAnsi="Calibri" w:cs="Calibri"/>
           </w:rPr>
-          <w:t xml:space="preserve">compared to the corresponding </w:t>
-        </w:r>
-        <w:proofErr w:type="spellStart"/>
-        <w:r>
-          <w:rPr>
-            <w:rFonts w:ascii="Calibri" w:hAnsi="Calibri" w:cs="Calibri"/>
-          </w:rPr>
-          <w:t>superseque</w:t>
+          <w:t>compared to the corresponding superseque</w:t>
         </w:r>
       </w:ins>
       <w:ins w:id="120" w:author="Jonathan Yong" w:date="2024-03-24T15:10:00Z">
@@ -9878,14 +9073,7 @@
           <w:rPr>
             <w:rFonts w:ascii="Calibri" w:hAnsi="Calibri" w:cs="Calibri"/>
           </w:rPr>
-          <w:t>nces</w:t>
-        </w:r>
-        <w:proofErr w:type="spellEnd"/>
-        <w:r>
-          <w:rPr>
-            <w:rFonts w:ascii="Calibri" w:hAnsi="Calibri" w:cs="Calibri"/>
-          </w:rPr>
-          <w:t xml:space="preserve"> without the HMBC, where the TSE HSQC-COSY allowed for preservation of up to 70% of the </w:t>
+          <w:t xml:space="preserve">nces without the HMBC, where the TSE HSQC-COSY allowed for preservation of up to 70% of the </w:t>
         </w:r>
         <w:r>
           <w:rPr>
@@ -9987,14 +9175,7 @@
         <w:rPr>
           <w:rFonts w:ascii="Calibri" w:hAnsi="Calibri" w:cs="Calibri"/>
         </w:rPr>
-        <w:t xml:space="preserve">In this work, we have described in depth how the HSQC-COSY experiment may be incorporated in NOAH supersequences. Three different versions of the HSQC-COSY module were analysed, from both a theoretical perspective (using product operator analysis) as well as a practical one (using sensitivity comparisons of both NOAH-3 </w:t>
-      </w:r>
-      <w:proofErr w:type="spellStart"/>
-      <w:r>
-        <w:rPr>
-          <w:rFonts w:ascii="Calibri" w:hAnsi="Calibri" w:cs="Calibri"/>
-        </w:rPr>
-        <w:t>S</w:t>
+        <w:t>In this work, we have described in depth how the HSQC-COSY experiment may be incorporated in NOAH supersequences. Three different versions of the HSQC-COSY module were analysed, from both a theoretical perspective (using product operator analysis) as well as a practical one (using sensitivity comparisons of both NOAH-3 S</w:t>
       </w:r>
       <w:r>
         <w:rPr>
@@ -10016,19 +9197,11 @@
         </w:rPr>
         <w:t>c</w:t>
       </w:r>
-      <w:proofErr w:type="spellEnd"/>
-      <w:r>
-        <w:rPr>
-          <w:rFonts w:ascii="Calibri" w:hAnsi="Calibri" w:cs="Calibri"/>
-        </w:rPr>
-        <w:t xml:space="preserve"> and NOAH-4 </w:t>
-      </w:r>
-      <w:proofErr w:type="spellStart"/>
-      <w:r>
-        <w:rPr>
-          <w:rFonts w:ascii="Calibri" w:hAnsi="Calibri" w:cs="Calibri"/>
-        </w:rPr>
-        <w:t>BS</w:t>
+      <w:r>
+        <w:rPr>
+          <w:rFonts w:ascii="Calibri" w:hAnsi="Calibri" w:cs="Calibri"/>
+        </w:rPr>
+        <w:t xml:space="preserve"> and NOAH-4 BS</w:t>
       </w:r>
       <w:r>
         <w:rPr>
@@ -10050,7 +9223,6 @@
         </w:rPr>
         <w:t>c</w:t>
       </w:r>
-      <w:proofErr w:type="spellEnd"/>
       <w:r>
         <w:rPr>
           <w:rFonts w:ascii="Calibri" w:hAnsi="Calibri" w:cs="Calibri"/>
@@ -10201,47 +9373,11 @@
           <w:rFonts w:ascii="Calibri" w:hAnsi="Calibri" w:cs="Calibri"/>
         </w:rPr>
       </w:pPr>
-      <w:proofErr w:type="spellStart"/>
-      <w:r>
-        <w:rPr>
-          <w:rFonts w:ascii="Calibri" w:hAnsi="Calibri" w:cs="Calibri"/>
-        </w:rPr>
-        <w:t>Frydman</w:t>
-      </w:r>
-      <w:proofErr w:type="spellEnd"/>
-      <w:r>
-        <w:rPr>
-          <w:rFonts w:ascii="Calibri" w:hAnsi="Calibri" w:cs="Calibri"/>
-        </w:rPr>
-        <w:t xml:space="preserve">, L.; </w:t>
-      </w:r>
-      <w:proofErr w:type="spellStart"/>
-      <w:r>
-        <w:rPr>
-          <w:rFonts w:ascii="Calibri" w:hAnsi="Calibri" w:cs="Calibri"/>
-        </w:rPr>
-        <w:t>Scherf</w:t>
-      </w:r>
-      <w:proofErr w:type="spellEnd"/>
-      <w:r>
-        <w:rPr>
-          <w:rFonts w:ascii="Calibri" w:hAnsi="Calibri" w:cs="Calibri"/>
-        </w:rPr>
-        <w:t xml:space="preserve">, T.; </w:t>
-      </w:r>
-      <w:proofErr w:type="spellStart"/>
-      <w:r>
-        <w:rPr>
-          <w:rFonts w:ascii="Calibri" w:hAnsi="Calibri" w:cs="Calibri"/>
-        </w:rPr>
-        <w:t>Lupulescu</w:t>
-      </w:r>
-      <w:proofErr w:type="spellEnd"/>
-      <w:r>
-        <w:rPr>
-          <w:rFonts w:ascii="Calibri" w:hAnsi="Calibri" w:cs="Calibri"/>
-        </w:rPr>
-        <w:t xml:space="preserve">, A. The acquisition of multidimensional NMR spectra within a single scan. </w:t>
+      <w:r>
+        <w:rPr>
+          <w:rFonts w:ascii="Calibri" w:hAnsi="Calibri" w:cs="Calibri"/>
+        </w:rPr>
+        <w:t xml:space="preserve">Frydman, L.; Scherf, T.; Lupulescu, A. The acquisition of multidimensional NMR spectra within a single scan. </w:t>
       </w:r>
       <w:r>
         <w:rPr>
@@ -10290,33 +9426,11 @@
           <w:rFonts w:ascii="Calibri" w:hAnsi="Calibri" w:cs="Calibri"/>
         </w:rPr>
       </w:pPr>
-      <w:proofErr w:type="spellStart"/>
-      <w:r>
-        <w:rPr>
-          <w:rFonts w:ascii="Calibri" w:hAnsi="Calibri" w:cs="Calibri"/>
-        </w:rPr>
-        <w:t>Pelupessy</w:t>
-      </w:r>
-      <w:proofErr w:type="spellEnd"/>
-      <w:r>
-        <w:rPr>
-          <w:rFonts w:ascii="Calibri" w:hAnsi="Calibri" w:cs="Calibri"/>
-        </w:rPr>
-        <w:t xml:space="preserve">, P. Adiabatic Single Scan Two-Dimensional NMR </w:t>
-      </w:r>
-      <w:proofErr w:type="spellStart"/>
-      <w:r>
-        <w:rPr>
-          <w:rFonts w:ascii="Calibri" w:hAnsi="Calibri" w:cs="Calibri"/>
-        </w:rPr>
-        <w:t>Spectrocopy</w:t>
-      </w:r>
-      <w:proofErr w:type="spellEnd"/>
-      <w:r>
-        <w:rPr>
-          <w:rFonts w:ascii="Calibri" w:hAnsi="Calibri" w:cs="Calibri"/>
-        </w:rPr>
-        <w:t xml:space="preserve">. </w:t>
+      <w:r>
+        <w:rPr>
+          <w:rFonts w:ascii="Calibri" w:hAnsi="Calibri" w:cs="Calibri"/>
+        </w:rPr>
+        <w:t xml:space="preserve">Pelupessy, P. Adiabatic Single Scan Two-Dimensional NMR Spectrocopy. </w:t>
       </w:r>
       <w:r>
         <w:rPr>
@@ -10365,47 +9479,11 @@
           <w:rFonts w:ascii="Calibri" w:hAnsi="Calibri" w:cs="Calibri"/>
         </w:rPr>
       </w:pPr>
-      <w:proofErr w:type="spellStart"/>
-      <w:r>
-        <w:rPr>
-          <w:rFonts w:ascii="Calibri" w:hAnsi="Calibri" w:cs="Calibri"/>
-        </w:rPr>
-        <w:t>Frydman</w:t>
-      </w:r>
-      <w:proofErr w:type="spellEnd"/>
-      <w:r>
-        <w:rPr>
-          <w:rFonts w:ascii="Calibri" w:hAnsi="Calibri" w:cs="Calibri"/>
-        </w:rPr>
-        <w:t xml:space="preserve">, L.; </w:t>
-      </w:r>
-      <w:proofErr w:type="spellStart"/>
-      <w:r>
-        <w:rPr>
-          <w:rFonts w:ascii="Calibri" w:hAnsi="Calibri" w:cs="Calibri"/>
-        </w:rPr>
-        <w:t>Lupulescu</w:t>
-      </w:r>
-      <w:proofErr w:type="spellEnd"/>
-      <w:r>
-        <w:rPr>
-          <w:rFonts w:ascii="Calibri" w:hAnsi="Calibri" w:cs="Calibri"/>
-        </w:rPr>
-        <w:t xml:space="preserve">, A.; </w:t>
-      </w:r>
-      <w:proofErr w:type="spellStart"/>
-      <w:r>
-        <w:rPr>
-          <w:rFonts w:ascii="Calibri" w:hAnsi="Calibri" w:cs="Calibri"/>
-        </w:rPr>
-        <w:t>Scherf</w:t>
-      </w:r>
-      <w:proofErr w:type="spellEnd"/>
-      <w:r>
-        <w:rPr>
-          <w:rFonts w:ascii="Calibri" w:hAnsi="Calibri" w:cs="Calibri"/>
-        </w:rPr>
-        <w:t xml:space="preserve">, T. Principles and Features of Single-Scan Two-Dimensional NMR Spectroscopy. </w:t>
+      <w:r>
+        <w:rPr>
+          <w:rFonts w:ascii="Calibri" w:hAnsi="Calibri" w:cs="Calibri"/>
+        </w:rPr>
+        <w:t xml:space="preserve">Frydman, L.; Lupulescu, A.; Scherf, T. Principles and Features of Single-Scan Two-Dimensional NMR Spectroscopy. </w:t>
       </w:r>
       <w:r>
         <w:rPr>
@@ -10454,127 +9532,19 @@
           <w:rFonts w:ascii="Calibri" w:hAnsi="Calibri" w:cs="Calibri"/>
         </w:rPr>
       </w:pPr>
-      <w:proofErr w:type="spellStart"/>
-      <w:r>
-        <w:rPr>
-          <w:rFonts w:ascii="Calibri" w:hAnsi="Calibri" w:cs="Calibri"/>
-        </w:rPr>
-        <w:t>Kazimierczuk</w:t>
-      </w:r>
-      <w:proofErr w:type="spellEnd"/>
-      <w:r>
-        <w:rPr>
-          <w:rFonts w:ascii="Calibri" w:hAnsi="Calibri" w:cs="Calibri"/>
-        </w:rPr>
-        <w:t xml:space="preserve">, K.; Stanek, J.; </w:t>
-      </w:r>
-      <w:proofErr w:type="spellStart"/>
-      <w:r>
-        <w:rPr>
-          <w:rFonts w:ascii="Calibri" w:hAnsi="Calibri" w:cs="Calibri"/>
-        </w:rPr>
-        <w:t>Zawadzka-Kazimierczuk</w:t>
-      </w:r>
-      <w:proofErr w:type="spellEnd"/>
-      <w:r>
-        <w:rPr>
-          <w:rFonts w:ascii="Calibri" w:hAnsi="Calibri" w:cs="Calibri"/>
-        </w:rPr>
-        <w:t xml:space="preserve">, A.; </w:t>
-      </w:r>
-      <w:proofErr w:type="spellStart"/>
-      <w:r>
-        <w:rPr>
-          <w:rFonts w:ascii="Calibri" w:hAnsi="Calibri" w:cs="Calibri"/>
-        </w:rPr>
-        <w:t>Koźmiński</w:t>
-      </w:r>
-      <w:proofErr w:type="spellEnd"/>
-      <w:r>
-        <w:rPr>
-          <w:rFonts w:ascii="Calibri" w:hAnsi="Calibri" w:cs="Calibri"/>
-        </w:rPr>
-        <w:t xml:space="preserve">, W. Random sampling in multidimensional NMR spectroscopy. </w:t>
-      </w:r>
-      <w:r>
-        <w:rPr>
-          <w:rFonts w:ascii="Calibri" w:hAnsi="Calibri" w:cs="Calibri"/>
-          <w:i/>
-          <w:iCs/>
-        </w:rPr>
-        <w:t xml:space="preserve">Prog. </w:t>
-      </w:r>
-      <w:proofErr w:type="spellStart"/>
-      <w:r>
-        <w:rPr>
-          <w:rFonts w:ascii="Calibri" w:hAnsi="Calibri" w:cs="Calibri"/>
-          <w:i/>
-          <w:iCs/>
-        </w:rPr>
-        <w:t>Nucl</w:t>
-      </w:r>
-      <w:proofErr w:type="spellEnd"/>
-      <w:r>
-        <w:rPr>
-          <w:rFonts w:ascii="Calibri" w:hAnsi="Calibri" w:cs="Calibri"/>
-          <w:i/>
-          <w:iCs/>
-        </w:rPr>
-        <w:t xml:space="preserve">. </w:t>
-      </w:r>
-      <w:proofErr w:type="spellStart"/>
-      <w:r>
-        <w:rPr>
-          <w:rFonts w:ascii="Calibri" w:hAnsi="Calibri" w:cs="Calibri"/>
-          <w:i/>
-          <w:iCs/>
-        </w:rPr>
-        <w:t>Magn</w:t>
-      </w:r>
-      <w:proofErr w:type="spellEnd"/>
-      <w:r>
-        <w:rPr>
-          <w:rFonts w:ascii="Calibri" w:hAnsi="Calibri" w:cs="Calibri"/>
-          <w:i/>
-          <w:iCs/>
-        </w:rPr>
-        <w:t xml:space="preserve">. </w:t>
-      </w:r>
-      <w:proofErr w:type="spellStart"/>
-      <w:r>
-        <w:rPr>
-          <w:rFonts w:ascii="Calibri" w:hAnsi="Calibri" w:cs="Calibri"/>
-          <w:i/>
-          <w:iCs/>
-        </w:rPr>
-        <w:t>Reson</w:t>
-      </w:r>
-      <w:proofErr w:type="spellEnd"/>
-      <w:r>
-        <w:rPr>
-          <w:rFonts w:ascii="Calibri" w:hAnsi="Calibri" w:cs="Calibri"/>
-          <w:i/>
-          <w:iCs/>
-        </w:rPr>
-        <w:t xml:space="preserve">. </w:t>
-      </w:r>
-      <w:proofErr w:type="spellStart"/>
-      <w:r>
-        <w:rPr>
-          <w:rFonts w:ascii="Calibri" w:hAnsi="Calibri" w:cs="Calibri"/>
-          <w:i/>
-          <w:iCs/>
-        </w:rPr>
-        <w:t>Spectrosc</w:t>
-      </w:r>
-      <w:proofErr w:type="spellEnd"/>
-      <w:r>
-        <w:rPr>
-          <w:rFonts w:ascii="Calibri" w:hAnsi="Calibri" w:cs="Calibri"/>
-          <w:i/>
-          <w:iCs/>
-        </w:rPr>
-        <w:t xml:space="preserve">. </w:t>
+      <w:r>
+        <w:rPr>
+          <w:rFonts w:ascii="Calibri" w:hAnsi="Calibri" w:cs="Calibri"/>
+        </w:rPr>
+        <w:t xml:space="preserve">Kazimierczuk, K.; Stanek, J.; Zawadzka-Kazimierczuk, A.; Koźmiński, W. Random sampling in multidimensional NMR spectroscopy. </w:t>
+      </w:r>
+      <w:r>
+        <w:rPr>
+          <w:rFonts w:ascii="Calibri" w:hAnsi="Calibri" w:cs="Calibri"/>
+          <w:i/>
+          <w:iCs/>
+        </w:rPr>
+        <w:t xml:space="preserve">Prog. Nucl. Magn. Reson. Spectrosc. </w:t>
       </w:r>
       <w:r>
         <w:rPr>
@@ -10615,99 +9585,19 @@
           <w:rFonts w:ascii="Calibri" w:hAnsi="Calibri" w:cs="Calibri"/>
         </w:rPr>
       </w:pPr>
-      <w:proofErr w:type="spellStart"/>
-      <w:r>
-        <w:rPr>
-          <w:rFonts w:ascii="Calibri" w:hAnsi="Calibri" w:cs="Calibri"/>
-        </w:rPr>
-        <w:t>Mobli</w:t>
-      </w:r>
-      <w:proofErr w:type="spellEnd"/>
-      <w:r>
-        <w:rPr>
-          <w:rFonts w:ascii="Calibri" w:hAnsi="Calibri" w:cs="Calibri"/>
-        </w:rPr>
-        <w:t xml:space="preserve">, M.; Hoch, J. C. Nonuniform sampling and non-Fourier signal processing methods in multidimensional NMR. </w:t>
-      </w:r>
-      <w:r>
-        <w:rPr>
-          <w:rFonts w:ascii="Calibri" w:hAnsi="Calibri" w:cs="Calibri"/>
-          <w:i/>
-          <w:iCs/>
-        </w:rPr>
-        <w:t xml:space="preserve">Prog. </w:t>
-      </w:r>
-      <w:proofErr w:type="spellStart"/>
-      <w:r>
-        <w:rPr>
-          <w:rFonts w:ascii="Calibri" w:hAnsi="Calibri" w:cs="Calibri"/>
-          <w:i/>
-          <w:iCs/>
-        </w:rPr>
-        <w:t>Nucl</w:t>
-      </w:r>
-      <w:proofErr w:type="spellEnd"/>
-      <w:r>
-        <w:rPr>
-          <w:rFonts w:ascii="Calibri" w:hAnsi="Calibri" w:cs="Calibri"/>
-          <w:i/>
-          <w:iCs/>
-        </w:rPr>
-        <w:t xml:space="preserve">. </w:t>
-      </w:r>
-      <w:proofErr w:type="spellStart"/>
-      <w:r>
-        <w:rPr>
-          <w:rFonts w:ascii="Calibri" w:hAnsi="Calibri" w:cs="Calibri"/>
-          <w:i/>
-          <w:iCs/>
-        </w:rPr>
-        <w:t>Magn</w:t>
-      </w:r>
-      <w:proofErr w:type="spellEnd"/>
-      <w:r>
-        <w:rPr>
-          <w:rFonts w:ascii="Calibri" w:hAnsi="Calibri" w:cs="Calibri"/>
-          <w:i/>
-          <w:iCs/>
-        </w:rPr>
-        <w:t xml:space="preserve">. </w:t>
-      </w:r>
-      <w:proofErr w:type="spellStart"/>
-      <w:r>
-        <w:rPr>
-          <w:rFonts w:ascii="Calibri" w:hAnsi="Calibri" w:cs="Calibri"/>
-          <w:i/>
-          <w:iCs/>
-        </w:rPr>
-        <w:t>Reson</w:t>
-      </w:r>
-      <w:proofErr w:type="spellEnd"/>
-      <w:r>
-        <w:rPr>
-          <w:rFonts w:ascii="Calibri" w:hAnsi="Calibri" w:cs="Calibri"/>
-          <w:i/>
-          <w:iCs/>
-        </w:rPr>
-        <w:t xml:space="preserve">. </w:t>
-      </w:r>
-      <w:proofErr w:type="spellStart"/>
-      <w:r>
-        <w:rPr>
-          <w:rFonts w:ascii="Calibri" w:hAnsi="Calibri" w:cs="Calibri"/>
-          <w:i/>
-          <w:iCs/>
-        </w:rPr>
-        <w:t>Spectrosc</w:t>
-      </w:r>
-      <w:proofErr w:type="spellEnd"/>
-      <w:r>
-        <w:rPr>
-          <w:rFonts w:ascii="Calibri" w:hAnsi="Calibri" w:cs="Calibri"/>
-          <w:i/>
-          <w:iCs/>
-        </w:rPr>
-        <w:t xml:space="preserve">. </w:t>
+      <w:r>
+        <w:rPr>
+          <w:rFonts w:ascii="Calibri" w:hAnsi="Calibri" w:cs="Calibri"/>
+        </w:rPr>
+        <w:t xml:space="preserve">Mobli, M.; Hoch, J. C. Nonuniform sampling and non-Fourier signal processing methods in multidimensional NMR. </w:t>
+      </w:r>
+      <w:r>
+        <w:rPr>
+          <w:rFonts w:ascii="Calibri" w:hAnsi="Calibri" w:cs="Calibri"/>
+          <w:i/>
+          <w:iCs/>
+        </w:rPr>
+        <w:t xml:space="preserve">Prog. Nucl. Magn. Reson. Spectrosc. </w:t>
       </w:r>
       <w:r>
         <w:rPr>
@@ -10748,69 +9638,19 @@
           <w:rFonts w:ascii="Calibri" w:hAnsi="Calibri" w:cs="Calibri"/>
         </w:rPr>
       </w:pPr>
-      <w:proofErr w:type="spellStart"/>
-      <w:r>
-        <w:rPr>
-          <w:rFonts w:ascii="Calibri" w:hAnsi="Calibri" w:cs="Calibri"/>
-        </w:rPr>
-        <w:t>Kazimierczuk</w:t>
-      </w:r>
-      <w:proofErr w:type="spellEnd"/>
-      <w:r>
-        <w:rPr>
-          <w:rFonts w:ascii="Calibri" w:hAnsi="Calibri" w:cs="Calibri"/>
-        </w:rPr>
-        <w:t xml:space="preserve">, K.; </w:t>
-      </w:r>
-      <w:proofErr w:type="spellStart"/>
-      <w:r>
-        <w:rPr>
-          <w:rFonts w:ascii="Calibri" w:hAnsi="Calibri" w:cs="Calibri"/>
-        </w:rPr>
-        <w:t>Orekhov</w:t>
-      </w:r>
-      <w:proofErr w:type="spellEnd"/>
-      <w:r>
-        <w:rPr>
-          <w:rFonts w:ascii="Calibri" w:hAnsi="Calibri" w:cs="Calibri"/>
-        </w:rPr>
-        <w:t xml:space="preserve">, V. Non-uniform sampling: post-Fourier era of NMR data collection and processing. </w:t>
-      </w:r>
-      <w:proofErr w:type="spellStart"/>
-      <w:r>
-        <w:rPr>
-          <w:rFonts w:ascii="Calibri" w:hAnsi="Calibri" w:cs="Calibri"/>
-          <w:i/>
-          <w:iCs/>
-        </w:rPr>
-        <w:t>Magn</w:t>
-      </w:r>
-      <w:proofErr w:type="spellEnd"/>
-      <w:r>
-        <w:rPr>
-          <w:rFonts w:ascii="Calibri" w:hAnsi="Calibri" w:cs="Calibri"/>
-          <w:i/>
-          <w:iCs/>
-        </w:rPr>
-        <w:t xml:space="preserve">. </w:t>
-      </w:r>
-      <w:proofErr w:type="spellStart"/>
-      <w:r>
-        <w:rPr>
-          <w:rFonts w:ascii="Calibri" w:hAnsi="Calibri" w:cs="Calibri"/>
-          <w:i/>
-          <w:iCs/>
-        </w:rPr>
-        <w:t>Reson</w:t>
-      </w:r>
-      <w:proofErr w:type="spellEnd"/>
-      <w:r>
-        <w:rPr>
-          <w:rFonts w:ascii="Calibri" w:hAnsi="Calibri" w:cs="Calibri"/>
-          <w:i/>
-          <w:iCs/>
-        </w:rPr>
-        <w:t xml:space="preserve">. Chem. </w:t>
+      <w:r>
+        <w:rPr>
+          <w:rFonts w:ascii="Calibri" w:hAnsi="Calibri" w:cs="Calibri"/>
+        </w:rPr>
+        <w:t xml:space="preserve">Kazimierczuk, K.; Orekhov, V. Non-uniform sampling: post-Fourier era of NMR data collection and processing. </w:t>
+      </w:r>
+      <w:r>
+        <w:rPr>
+          <w:rFonts w:ascii="Calibri" w:hAnsi="Calibri" w:cs="Calibri"/>
+          <w:i/>
+          <w:iCs/>
+        </w:rPr>
+        <w:t xml:space="preserve">Magn. Reson. Chem. </w:t>
       </w:r>
       <w:r>
         <w:rPr>
@@ -10851,19 +9691,11 @@
           <w:rFonts w:ascii="Calibri" w:hAnsi="Calibri" w:cs="Calibri"/>
         </w:rPr>
       </w:pPr>
-      <w:proofErr w:type="spellStart"/>
-      <w:r>
-        <w:rPr>
-          <w:rFonts w:ascii="Calibri" w:hAnsi="Calibri" w:cs="Calibri"/>
-        </w:rPr>
-        <w:t>Kupče</w:t>
-      </w:r>
-      <w:proofErr w:type="spellEnd"/>
-      <w:r>
-        <w:rPr>
-          <w:rFonts w:ascii="Calibri" w:hAnsi="Calibri" w:cs="Calibri"/>
-        </w:rPr>
-        <w:t xml:space="preserve">, Ē.; Freeman, R.; John, B. K. Parallel Acquisition of Two-Dimensional NMR Spectra of Several Nuclear Species. </w:t>
+      <w:r>
+        <w:rPr>
+          <w:rFonts w:ascii="Calibri" w:hAnsi="Calibri" w:cs="Calibri"/>
+        </w:rPr>
+        <w:t xml:space="preserve">Kupče, Ē.; Freeman, R.; John, B. K. Parallel Acquisition of Two-Dimensional NMR Spectra of Several Nuclear Species. </w:t>
       </w:r>
       <w:r>
         <w:rPr>
@@ -10912,19 +9744,11 @@
           <w:rFonts w:ascii="Calibri" w:hAnsi="Calibri" w:cs="Calibri"/>
         </w:rPr>
       </w:pPr>
-      <w:proofErr w:type="spellStart"/>
-      <w:r>
-        <w:rPr>
-          <w:rFonts w:ascii="Calibri" w:hAnsi="Calibri" w:cs="Calibri"/>
-        </w:rPr>
-        <w:t>Kupče</w:t>
-      </w:r>
-      <w:proofErr w:type="spellEnd"/>
-      <w:r>
-        <w:rPr>
-          <w:rFonts w:ascii="Calibri" w:hAnsi="Calibri" w:cs="Calibri"/>
-        </w:rPr>
-        <w:t xml:space="preserve">, Ē.; Freeman, R. Molecular Structure from a Single NMR Experiment. </w:t>
+      <w:r>
+        <w:rPr>
+          <w:rFonts w:ascii="Calibri" w:hAnsi="Calibri" w:cs="Calibri"/>
+        </w:rPr>
+        <w:t xml:space="preserve">Kupče, Ē.; Freeman, R. Molecular Structure from a Single NMR Experiment. </w:t>
       </w:r>
       <w:r>
         <w:rPr>
@@ -10978,21 +9802,7 @@
           <w:rFonts w:ascii="Calibri" w:hAnsi="Calibri" w:cs="Calibri"/>
         </w:rPr>
         <w:lastRenderedPageBreak/>
-        <w:t xml:space="preserve">Kovacs, H.; </w:t>
-      </w:r>
-      <w:proofErr w:type="spellStart"/>
-      <w:r>
-        <w:rPr>
-          <w:rFonts w:ascii="Calibri" w:hAnsi="Calibri" w:cs="Calibri"/>
-        </w:rPr>
-        <w:t>Kupče</w:t>
-      </w:r>
-      <w:proofErr w:type="spellEnd"/>
-      <w:r>
-        <w:rPr>
-          <w:rFonts w:ascii="Calibri" w:hAnsi="Calibri" w:cs="Calibri"/>
-        </w:rPr>
-        <w:t xml:space="preserve">, Ē. Parallel NMR spectroscopy with simultaneous detection of </w:t>
+        <w:t xml:space="preserve">Kovacs, H.; Kupče, Ē. Parallel NMR spectroscopy with simultaneous detection of </w:t>
       </w:r>
       <w:r>
         <w:rPr>
@@ -11020,41 +9830,13 @@
         </w:rPr>
         <w:t xml:space="preserve">F nuclei. </w:t>
       </w:r>
-      <w:proofErr w:type="spellStart"/>
-      <w:r>
-        <w:rPr>
-          <w:rFonts w:ascii="Calibri" w:hAnsi="Calibri" w:cs="Calibri"/>
-          <w:i/>
-          <w:iCs/>
-        </w:rPr>
-        <w:t>Magn</w:t>
-      </w:r>
-      <w:proofErr w:type="spellEnd"/>
-      <w:r>
-        <w:rPr>
-          <w:rFonts w:ascii="Calibri" w:hAnsi="Calibri" w:cs="Calibri"/>
-          <w:i/>
-          <w:iCs/>
-        </w:rPr>
-        <w:t xml:space="preserve">. </w:t>
-      </w:r>
-      <w:proofErr w:type="spellStart"/>
-      <w:r>
-        <w:rPr>
-          <w:rFonts w:ascii="Calibri" w:hAnsi="Calibri" w:cs="Calibri"/>
-          <w:i/>
-          <w:iCs/>
-        </w:rPr>
-        <w:t>Reson</w:t>
-      </w:r>
-      <w:proofErr w:type="spellEnd"/>
-      <w:r>
-        <w:rPr>
-          <w:rFonts w:ascii="Calibri" w:hAnsi="Calibri" w:cs="Calibri"/>
-          <w:i/>
-          <w:iCs/>
-        </w:rPr>
-        <w:t xml:space="preserve">. Chem. </w:t>
+      <w:r>
+        <w:rPr>
+          <w:rFonts w:ascii="Calibri" w:hAnsi="Calibri" w:cs="Calibri"/>
+          <w:i/>
+          <w:iCs/>
+        </w:rPr>
+        <w:t xml:space="preserve">Magn. Reson. Chem. </w:t>
       </w:r>
       <w:r>
         <w:rPr>
@@ -11095,55 +9877,19 @@
           <w:rFonts w:ascii="Calibri" w:hAnsi="Calibri" w:cs="Calibri"/>
         </w:rPr>
       </w:pPr>
-      <w:proofErr w:type="spellStart"/>
-      <w:r>
-        <w:rPr>
-          <w:rFonts w:ascii="Calibri" w:hAnsi="Calibri" w:cs="Calibri"/>
-        </w:rPr>
-        <w:t>Kupče</w:t>
-      </w:r>
-      <w:proofErr w:type="spellEnd"/>
-      <w:r>
-        <w:rPr>
-          <w:rFonts w:ascii="Calibri" w:hAnsi="Calibri" w:cs="Calibri"/>
-        </w:rPr>
-        <w:t xml:space="preserve">, Ē.; Freeman, R. Fast multidimensional NMR by polarization sharing. </w:t>
-      </w:r>
-      <w:proofErr w:type="spellStart"/>
-      <w:r>
-        <w:rPr>
-          <w:rFonts w:ascii="Calibri" w:hAnsi="Calibri" w:cs="Calibri"/>
-          <w:i/>
-          <w:iCs/>
-        </w:rPr>
-        <w:t>Magn</w:t>
-      </w:r>
-      <w:proofErr w:type="spellEnd"/>
-      <w:r>
-        <w:rPr>
-          <w:rFonts w:ascii="Calibri" w:hAnsi="Calibri" w:cs="Calibri"/>
-          <w:i/>
-          <w:iCs/>
-        </w:rPr>
-        <w:t xml:space="preserve">. </w:t>
-      </w:r>
-      <w:proofErr w:type="spellStart"/>
-      <w:r>
-        <w:rPr>
-          <w:rFonts w:ascii="Calibri" w:hAnsi="Calibri" w:cs="Calibri"/>
-          <w:i/>
-          <w:iCs/>
-        </w:rPr>
-        <w:t>Reson</w:t>
-      </w:r>
-      <w:proofErr w:type="spellEnd"/>
-      <w:r>
-        <w:rPr>
-          <w:rFonts w:ascii="Calibri" w:hAnsi="Calibri" w:cs="Calibri"/>
-          <w:i/>
-          <w:iCs/>
-        </w:rPr>
-        <w:t xml:space="preserve">. Chem. </w:t>
+      <w:r>
+        <w:rPr>
+          <w:rFonts w:ascii="Calibri" w:hAnsi="Calibri" w:cs="Calibri"/>
+        </w:rPr>
+        <w:t xml:space="preserve">Kupče, Ē.; Freeman, R. Fast multidimensional NMR by polarization sharing. </w:t>
+      </w:r>
+      <w:r>
+        <w:rPr>
+          <w:rFonts w:ascii="Calibri" w:hAnsi="Calibri" w:cs="Calibri"/>
+          <w:i/>
+          <w:iCs/>
+        </w:rPr>
+        <w:t xml:space="preserve">Magn. Reson. Chem. </w:t>
       </w:r>
       <w:r>
         <w:rPr>
@@ -11184,33 +9930,11 @@
           <w:rFonts w:ascii="Calibri" w:hAnsi="Calibri" w:cs="Calibri"/>
         </w:rPr>
       </w:pPr>
-      <w:proofErr w:type="spellStart"/>
-      <w:r>
-        <w:rPr>
-          <w:rFonts w:ascii="Calibri" w:hAnsi="Calibri" w:cs="Calibri"/>
-        </w:rPr>
-        <w:t>Schulze-Sünninghausen</w:t>
-      </w:r>
-      <w:proofErr w:type="spellEnd"/>
-      <w:r>
-        <w:rPr>
-          <w:rFonts w:ascii="Calibri" w:hAnsi="Calibri" w:cs="Calibri"/>
-        </w:rPr>
-        <w:t xml:space="preserve">, D.; Becker, J.; </w:t>
-      </w:r>
-      <w:proofErr w:type="spellStart"/>
-      <w:r>
-        <w:rPr>
-          <w:rFonts w:ascii="Calibri" w:hAnsi="Calibri" w:cs="Calibri"/>
-        </w:rPr>
-        <w:t>Luy</w:t>
-      </w:r>
-      <w:proofErr w:type="spellEnd"/>
-      <w:r>
-        <w:rPr>
-          <w:rFonts w:ascii="Calibri" w:hAnsi="Calibri" w:cs="Calibri"/>
-        </w:rPr>
-        <w:t xml:space="preserve">, B. Rapid Heteronuclear Single Quantum Correlation NMR Spectra at Natural Abundance. </w:t>
+      <w:r>
+        <w:rPr>
+          <w:rFonts w:ascii="Calibri" w:hAnsi="Calibri" w:cs="Calibri"/>
+        </w:rPr>
+        <w:t xml:space="preserve">Schulze-Sünninghausen, D.; Becker, J.; Luy, B. Rapid Heteronuclear Single Quantum Correlation NMR Spectra at Natural Abundance. </w:t>
       </w:r>
       <w:r>
         <w:rPr>
@@ -11263,93 +9987,15 @@
         <w:rPr>
           <w:rFonts w:ascii="Calibri" w:hAnsi="Calibri" w:cs="Calibri"/>
         </w:rPr>
-        <w:t xml:space="preserve">Becker, J.; </w:t>
-      </w:r>
-      <w:proofErr w:type="spellStart"/>
-      <w:r>
-        <w:rPr>
-          <w:rFonts w:ascii="Calibri" w:hAnsi="Calibri" w:cs="Calibri"/>
-        </w:rPr>
-        <w:t>Koos</w:t>
-      </w:r>
-      <w:proofErr w:type="spellEnd"/>
-      <w:r>
-        <w:rPr>
-          <w:rFonts w:ascii="Calibri" w:hAnsi="Calibri" w:cs="Calibri"/>
-        </w:rPr>
-        <w:t xml:space="preserve">, M. R. M.; </w:t>
-      </w:r>
-      <w:proofErr w:type="spellStart"/>
-      <w:r>
-        <w:rPr>
-          <w:rFonts w:ascii="Calibri" w:hAnsi="Calibri" w:cs="Calibri"/>
-        </w:rPr>
-        <w:t>Schulze-Sünninghausen</w:t>
-      </w:r>
-      <w:proofErr w:type="spellEnd"/>
-      <w:r>
-        <w:rPr>
-          <w:rFonts w:ascii="Calibri" w:hAnsi="Calibri" w:cs="Calibri"/>
-        </w:rPr>
-        <w:t xml:space="preserve">, D.; </w:t>
-      </w:r>
-      <w:proofErr w:type="spellStart"/>
-      <w:r>
-        <w:rPr>
-          <w:rFonts w:ascii="Calibri" w:hAnsi="Calibri" w:cs="Calibri"/>
-        </w:rPr>
-        <w:t>Luy</w:t>
-      </w:r>
-      <w:proofErr w:type="spellEnd"/>
-      <w:r>
-        <w:rPr>
-          <w:rFonts w:ascii="Calibri" w:hAnsi="Calibri" w:cs="Calibri"/>
-        </w:rPr>
-        <w:t xml:space="preserve">, B. ASAP-HSQC-TOCSY for fast spin system identification and extraction of long-range couplings. </w:t>
-      </w:r>
-      <w:r>
-        <w:rPr>
-          <w:rFonts w:ascii="Calibri" w:hAnsi="Calibri" w:cs="Calibri"/>
-          <w:i/>
-          <w:iCs/>
-        </w:rPr>
-        <w:t xml:space="preserve">J. </w:t>
-      </w:r>
-      <w:proofErr w:type="spellStart"/>
-      <w:r>
-        <w:rPr>
-          <w:rFonts w:ascii="Calibri" w:hAnsi="Calibri" w:cs="Calibri"/>
-          <w:i/>
-          <w:iCs/>
-        </w:rPr>
-        <w:t>Magn</w:t>
-      </w:r>
-      <w:proofErr w:type="spellEnd"/>
-      <w:r>
-        <w:rPr>
-          <w:rFonts w:ascii="Calibri" w:hAnsi="Calibri" w:cs="Calibri"/>
-          <w:i/>
-          <w:iCs/>
-        </w:rPr>
-        <w:t xml:space="preserve">. </w:t>
-      </w:r>
-      <w:proofErr w:type="spellStart"/>
-      <w:r>
-        <w:rPr>
-          <w:rFonts w:ascii="Calibri" w:hAnsi="Calibri" w:cs="Calibri"/>
-          <w:i/>
-          <w:iCs/>
-        </w:rPr>
-        <w:t>Reson</w:t>
-      </w:r>
-      <w:proofErr w:type="spellEnd"/>
-      <w:r>
-        <w:rPr>
-          <w:rFonts w:ascii="Calibri" w:hAnsi="Calibri" w:cs="Calibri"/>
-          <w:i/>
-          <w:iCs/>
-        </w:rPr>
-        <w:t xml:space="preserve">. </w:t>
+        <w:t xml:space="preserve">Becker, J.; Koos, M. R. M.; Schulze-Sünninghausen, D.; Luy, B. ASAP-HSQC-TOCSY for fast spin system identification and extraction of long-range couplings. </w:t>
+      </w:r>
+      <w:r>
+        <w:rPr>
+          <w:rFonts w:ascii="Calibri" w:hAnsi="Calibri" w:cs="Calibri"/>
+          <w:i/>
+          <w:iCs/>
+        </w:rPr>
+        <w:t xml:space="preserve">J. Magn. Reson. </w:t>
       </w:r>
       <w:r>
         <w:rPr>
@@ -11390,37 +10036,19 @@
           <w:rFonts w:ascii="Calibri" w:hAnsi="Calibri" w:cs="Calibri"/>
         </w:rPr>
       </w:pPr>
-      <w:proofErr w:type="spellStart"/>
-      <w:r>
-        <w:rPr>
-          <w:rFonts w:ascii="Calibri" w:hAnsi="Calibri" w:cs="Calibri"/>
-        </w:rPr>
-        <w:t>Kupče</w:t>
-      </w:r>
-      <w:proofErr w:type="spellEnd"/>
-      <w:r>
-        <w:rPr>
-          <w:rFonts w:ascii="Calibri" w:hAnsi="Calibri" w:cs="Calibri"/>
-        </w:rPr>
-        <w:t xml:space="preserve">, Ē.; Claridge, T. D. W. NOAH: NMR Supersequences for Small Molecule Analysis and Structure Elucidation. </w:t>
-      </w:r>
-      <w:proofErr w:type="spellStart"/>
-      <w:r>
-        <w:rPr>
-          <w:rFonts w:ascii="Calibri" w:hAnsi="Calibri" w:cs="Calibri"/>
-          <w:i/>
-          <w:iCs/>
-        </w:rPr>
-        <w:t>Angew</w:t>
-      </w:r>
-      <w:proofErr w:type="spellEnd"/>
-      <w:r>
-        <w:rPr>
-          <w:rFonts w:ascii="Calibri" w:hAnsi="Calibri" w:cs="Calibri"/>
-          <w:i/>
-          <w:iCs/>
-        </w:rPr>
-        <w:t xml:space="preserve">. Chem. Int. Ed. </w:t>
+      <w:r>
+        <w:rPr>
+          <w:rFonts w:ascii="Calibri" w:hAnsi="Calibri" w:cs="Calibri"/>
+        </w:rPr>
+        <w:t xml:space="preserve">Kupče, Ē.; Claridge, T. D. W. NOAH: NMR Supersequences for Small Molecule Analysis and Structure Elucidation. </w:t>
+      </w:r>
+      <w:r>
+        <w:rPr>
+          <w:rFonts w:ascii="Calibri" w:hAnsi="Calibri" w:cs="Calibri"/>
+          <w:i/>
+          <w:iCs/>
+        </w:rPr>
+        <w:t xml:space="preserve">Angew. Chem. Int. Ed. </w:t>
       </w:r>
       <w:r>
         <w:rPr>
@@ -11465,21 +10093,7 @@
         <w:rPr>
           <w:rFonts w:ascii="Calibri" w:hAnsi="Calibri" w:cs="Calibri"/>
         </w:rPr>
-        <w:t xml:space="preserve">Yong, J. R. J.; </w:t>
-      </w:r>
-      <w:proofErr w:type="spellStart"/>
-      <w:r>
-        <w:rPr>
-          <w:rFonts w:ascii="Calibri" w:hAnsi="Calibri" w:cs="Calibri"/>
-        </w:rPr>
-        <w:t>Kupče</w:t>
-      </w:r>
-      <w:proofErr w:type="spellEnd"/>
-      <w:r>
-        <w:rPr>
-          <w:rFonts w:ascii="Calibri" w:hAnsi="Calibri" w:cs="Calibri"/>
-        </w:rPr>
-        <w:t xml:space="preserve">, Ē.; Claridge, T. D. W. In </w:t>
+        <w:t xml:space="preserve">Yong, J. R. J.; Kupče, Ē.; Claridge, T. D. W. In </w:t>
       </w:r>
       <w:r>
         <w:rPr>
@@ -11510,21 +10124,7 @@
         <w:rPr>
           <w:rFonts w:ascii="Calibri" w:hAnsi="Calibri" w:cs="Calibri"/>
         </w:rPr>
-        <w:t xml:space="preserve">Yong, J. R. J.; </w:t>
-      </w:r>
-      <w:proofErr w:type="spellStart"/>
-      <w:r>
-        <w:rPr>
-          <w:rFonts w:ascii="Calibri" w:hAnsi="Calibri" w:cs="Calibri"/>
-        </w:rPr>
-        <w:t>Kupče</w:t>
-      </w:r>
-      <w:proofErr w:type="spellEnd"/>
-      <w:r>
-        <w:rPr>
-          <w:rFonts w:ascii="Calibri" w:hAnsi="Calibri" w:cs="Calibri"/>
-        </w:rPr>
-        <w:t xml:space="preserve">, Ē.; Claridge, T. D. W. Modular Pulse Program Generation for NMR Supersequences. </w:t>
+        <w:t xml:space="preserve">Yong, J. R. J.; Kupče, Ē.; Claridge, T. D. W. Modular Pulse Program Generation for NMR Supersequences. </w:t>
       </w:r>
       <w:r>
         <w:rPr>
@@ -11577,65 +10177,15 @@
         <w:rPr>
           <w:rFonts w:ascii="Calibri" w:hAnsi="Calibri" w:cs="Calibri"/>
         </w:rPr>
-        <w:t xml:space="preserve">Yong, J. R. J.; Hansen, A. L.; </w:t>
-      </w:r>
-      <w:proofErr w:type="spellStart"/>
-      <w:r>
-        <w:rPr>
-          <w:rFonts w:ascii="Calibri" w:hAnsi="Calibri" w:cs="Calibri"/>
-        </w:rPr>
-        <w:t>Kupče</w:t>
-      </w:r>
-      <w:proofErr w:type="spellEnd"/>
-      <w:r>
-        <w:rPr>
-          <w:rFonts w:ascii="Calibri" w:hAnsi="Calibri" w:cs="Calibri"/>
-        </w:rPr>
-        <w:t xml:space="preserve">, Ē.; Claridge, T. D. W. Increasing sensitivity and versatility in NMR supersequences with new HSQC-based modules. </w:t>
-      </w:r>
-      <w:r>
-        <w:rPr>
-          <w:rFonts w:ascii="Calibri" w:hAnsi="Calibri" w:cs="Calibri"/>
-          <w:i/>
-          <w:iCs/>
-        </w:rPr>
-        <w:t xml:space="preserve">J. </w:t>
-      </w:r>
-      <w:proofErr w:type="spellStart"/>
-      <w:r>
-        <w:rPr>
-          <w:rFonts w:ascii="Calibri" w:hAnsi="Calibri" w:cs="Calibri"/>
-          <w:i/>
-          <w:iCs/>
-        </w:rPr>
-        <w:t>Magn</w:t>
-      </w:r>
-      <w:proofErr w:type="spellEnd"/>
-      <w:r>
-        <w:rPr>
-          <w:rFonts w:ascii="Calibri" w:hAnsi="Calibri" w:cs="Calibri"/>
-          <w:i/>
-          <w:iCs/>
-        </w:rPr>
-        <w:t xml:space="preserve">. </w:t>
-      </w:r>
-      <w:proofErr w:type="spellStart"/>
-      <w:r>
-        <w:rPr>
-          <w:rFonts w:ascii="Calibri" w:hAnsi="Calibri" w:cs="Calibri"/>
-          <w:i/>
-          <w:iCs/>
-        </w:rPr>
-        <w:t>Reson</w:t>
-      </w:r>
-      <w:proofErr w:type="spellEnd"/>
-      <w:r>
-        <w:rPr>
-          <w:rFonts w:ascii="Calibri" w:hAnsi="Calibri" w:cs="Calibri"/>
-          <w:i/>
-          <w:iCs/>
-        </w:rPr>
-        <w:t xml:space="preserve">. </w:t>
+        <w:t xml:space="preserve">Yong, J. R. J.; Hansen, A. L.; Kupče, Ē.; Claridge, T. D. W. Increasing sensitivity and versatility in NMR supersequences with new HSQC-based modules. </w:t>
+      </w:r>
+      <w:r>
+        <w:rPr>
+          <w:rFonts w:ascii="Calibri" w:hAnsi="Calibri" w:cs="Calibri"/>
+          <w:i/>
+          <w:iCs/>
+        </w:rPr>
+        <w:t xml:space="preserve">J. Magn. Reson. </w:t>
       </w:r>
       <w:r>
         <w:rPr>
@@ -11680,35 +10230,7 @@
         <w:rPr>
           <w:rFonts w:ascii="Calibri" w:hAnsi="Calibri" w:cs="Calibri"/>
         </w:rPr>
-        <w:t xml:space="preserve">Nyberg, N. T.; </w:t>
-      </w:r>
-      <w:proofErr w:type="spellStart"/>
-      <w:r>
-        <w:rPr>
-          <w:rFonts w:ascii="Calibri" w:hAnsi="Calibri" w:cs="Calibri"/>
-        </w:rPr>
-        <w:t>Duus</w:t>
-      </w:r>
-      <w:proofErr w:type="spellEnd"/>
-      <w:r>
-        <w:rPr>
-          <w:rFonts w:ascii="Calibri" w:hAnsi="Calibri" w:cs="Calibri"/>
-        </w:rPr>
-        <w:t xml:space="preserve">, J. Ø.; </w:t>
-      </w:r>
-      <w:proofErr w:type="spellStart"/>
-      <w:r>
-        <w:rPr>
-          <w:rFonts w:ascii="Calibri" w:hAnsi="Calibri" w:cs="Calibri"/>
-        </w:rPr>
-        <w:t>Sørensen</w:t>
-      </w:r>
-      <w:proofErr w:type="spellEnd"/>
-      <w:r>
-        <w:rPr>
-          <w:rFonts w:ascii="Calibri" w:hAnsi="Calibri" w:cs="Calibri"/>
-        </w:rPr>
-        <w:t>, O. W. Heteronuclear Two-Bond Correlation: Suppressing Heteronuclear Three-Bond or Higher NMR Correlations while Enhancing Two-Bond Correlations Even for Vanishing</w:t>
+        <w:t>Nyberg, N. T.; Duus, J. Ø.; Sørensen, O. W. Heteronuclear Two-Bond Correlation: Suppressing Heteronuclear Three-Bond or Higher NMR Correlations while Enhancing Two-Bond Correlations Even for Vanishing</w:t>
       </w:r>
       <w:r>
         <w:rPr>
@@ -11795,71 +10317,15 @@
         <w:rPr>
           <w:rFonts w:ascii="Calibri" w:hAnsi="Calibri" w:cs="Calibri"/>
         </w:rPr>
-        <w:t xml:space="preserve">Nyberg, N. T.; </w:t>
-      </w:r>
-      <w:proofErr w:type="spellStart"/>
-      <w:r>
-        <w:rPr>
-          <w:rFonts w:ascii="Calibri" w:hAnsi="Calibri" w:cs="Calibri"/>
-        </w:rPr>
-        <w:t>Duus</w:t>
-      </w:r>
-      <w:proofErr w:type="spellEnd"/>
-      <w:r>
-        <w:rPr>
-          <w:rFonts w:ascii="Calibri" w:hAnsi="Calibri" w:cs="Calibri"/>
-        </w:rPr>
-        <w:t xml:space="preserve">, J. Ø.; </w:t>
-      </w:r>
-      <w:proofErr w:type="spellStart"/>
-      <w:r>
-        <w:rPr>
-          <w:rFonts w:ascii="Calibri" w:hAnsi="Calibri" w:cs="Calibri"/>
-        </w:rPr>
-        <w:t>Sørensen</w:t>
-      </w:r>
-      <w:proofErr w:type="spellEnd"/>
-      <w:r>
-        <w:rPr>
-          <w:rFonts w:ascii="Calibri" w:hAnsi="Calibri" w:cs="Calibri"/>
-        </w:rPr>
-        <w:t xml:space="preserve">, O. W. Editing of H2BC NMR spectra. </w:t>
-      </w:r>
-      <w:proofErr w:type="spellStart"/>
-      <w:r>
-        <w:rPr>
-          <w:rFonts w:ascii="Calibri" w:hAnsi="Calibri" w:cs="Calibri"/>
-          <w:i/>
-          <w:iCs/>
-        </w:rPr>
-        <w:t>Magn</w:t>
-      </w:r>
-      <w:proofErr w:type="spellEnd"/>
-      <w:r>
-        <w:rPr>
-          <w:rFonts w:ascii="Calibri" w:hAnsi="Calibri" w:cs="Calibri"/>
-          <w:i/>
-          <w:iCs/>
-        </w:rPr>
-        <w:t xml:space="preserve">. </w:t>
-      </w:r>
-      <w:proofErr w:type="spellStart"/>
-      <w:r>
-        <w:rPr>
-          <w:rFonts w:ascii="Calibri" w:hAnsi="Calibri" w:cs="Calibri"/>
-          <w:i/>
-          <w:iCs/>
-        </w:rPr>
-        <w:t>Reson</w:t>
-      </w:r>
-      <w:proofErr w:type="spellEnd"/>
-      <w:r>
-        <w:rPr>
-          <w:rFonts w:ascii="Calibri" w:hAnsi="Calibri" w:cs="Calibri"/>
-          <w:i/>
-          <w:iCs/>
-        </w:rPr>
-        <w:t xml:space="preserve">. Chem. </w:t>
+        <w:t xml:space="preserve">Nyberg, N. T.; Duus, J. Ø.; Sørensen, O. W. Editing of H2BC NMR spectra. </w:t>
+      </w:r>
+      <w:r>
+        <w:rPr>
+          <w:rFonts w:ascii="Calibri" w:hAnsi="Calibri" w:cs="Calibri"/>
+          <w:i/>
+          <w:iCs/>
+        </w:rPr>
+        <w:t xml:space="preserve">Magn. Reson. Chem. </w:t>
       </w:r>
       <w:r>
         <w:rPr>
@@ -11900,33 +10366,11 @@
           <w:rFonts w:ascii="Calibri" w:hAnsi="Calibri" w:cs="Calibri"/>
         </w:rPr>
       </w:pPr>
-      <w:proofErr w:type="spellStart"/>
-      <w:r>
-        <w:rPr>
-          <w:rFonts w:ascii="Calibri" w:hAnsi="Calibri" w:cs="Calibri"/>
-        </w:rPr>
-        <w:t>Kupče</w:t>
-      </w:r>
-      <w:proofErr w:type="spellEnd"/>
-      <w:r>
-        <w:rPr>
-          <w:rFonts w:ascii="Calibri" w:hAnsi="Calibri" w:cs="Calibri"/>
-        </w:rPr>
-        <w:t xml:space="preserve">, Ē.; </w:t>
-      </w:r>
-      <w:proofErr w:type="spellStart"/>
-      <w:r>
-        <w:rPr>
-          <w:rFonts w:ascii="Calibri" w:hAnsi="Calibri" w:cs="Calibri"/>
-        </w:rPr>
-        <w:t>Sørensen</w:t>
-      </w:r>
-      <w:proofErr w:type="spellEnd"/>
-      <w:r>
-        <w:rPr>
-          <w:rFonts w:ascii="Calibri" w:hAnsi="Calibri" w:cs="Calibri"/>
-        </w:rPr>
-        <w:t xml:space="preserve">, O. W. 2BOB - extracting an H2BC and an HSQC-type spectrum from the same data set, and H2OBC - a fast experiment delineating the protonated </w:t>
+      <w:r>
+        <w:rPr>
+          <w:rFonts w:ascii="Calibri" w:hAnsi="Calibri" w:cs="Calibri"/>
+        </w:rPr>
+        <w:t xml:space="preserve">Kupče, Ē.; Sørensen, O. W. 2BOB - extracting an H2BC and an HSQC-type spectrum from the same data set, and H2OBC - a fast experiment delineating the protonated </w:t>
       </w:r>
       <w:r>
         <w:rPr>
@@ -11941,41 +10385,13 @@
         </w:rPr>
         <w:t xml:space="preserve">C backbone. </w:t>
       </w:r>
-      <w:proofErr w:type="spellStart"/>
-      <w:r>
-        <w:rPr>
-          <w:rFonts w:ascii="Calibri" w:hAnsi="Calibri" w:cs="Calibri"/>
-          <w:i/>
-          <w:iCs/>
-        </w:rPr>
-        <w:t>Magn</w:t>
-      </w:r>
-      <w:proofErr w:type="spellEnd"/>
-      <w:r>
-        <w:rPr>
-          <w:rFonts w:ascii="Calibri" w:hAnsi="Calibri" w:cs="Calibri"/>
-          <w:i/>
-          <w:iCs/>
-        </w:rPr>
-        <w:t xml:space="preserve">. </w:t>
-      </w:r>
-      <w:proofErr w:type="spellStart"/>
-      <w:r>
-        <w:rPr>
-          <w:rFonts w:ascii="Calibri" w:hAnsi="Calibri" w:cs="Calibri"/>
-          <w:i/>
-          <w:iCs/>
-        </w:rPr>
-        <w:t>Reson</w:t>
-      </w:r>
-      <w:proofErr w:type="spellEnd"/>
-      <w:r>
-        <w:rPr>
-          <w:rFonts w:ascii="Calibri" w:hAnsi="Calibri" w:cs="Calibri"/>
-          <w:i/>
-          <w:iCs/>
-        </w:rPr>
-        <w:t xml:space="preserve">. Chem. </w:t>
+      <w:r>
+        <w:rPr>
+          <w:rFonts w:ascii="Calibri" w:hAnsi="Calibri" w:cs="Calibri"/>
+          <w:i/>
+          <w:iCs/>
+        </w:rPr>
+        <w:t xml:space="preserve">Magn. Reson. Chem. </w:t>
       </w:r>
       <w:r>
         <w:rPr>
@@ -12020,47 +10436,15 @@
         <w:rPr>
           <w:rFonts w:ascii="Calibri" w:hAnsi="Calibri" w:cs="Calibri"/>
         </w:rPr>
-        <w:t xml:space="preserve">Hu, K.; </w:t>
-      </w:r>
-      <w:proofErr w:type="spellStart"/>
-      <w:r>
-        <w:rPr>
-          <w:rFonts w:ascii="Calibri" w:hAnsi="Calibri" w:cs="Calibri"/>
-        </w:rPr>
-        <w:t>Westler</w:t>
-      </w:r>
-      <w:proofErr w:type="spellEnd"/>
-      <w:r>
-        <w:rPr>
-          <w:rFonts w:ascii="Calibri" w:hAnsi="Calibri" w:cs="Calibri"/>
-        </w:rPr>
-        <w:t xml:space="preserve">, W. M.; Markley, J. L. Two-dimensional concurrent HMQC-COSY as an approach for small molecule chemical shift assignment and compound identification. </w:t>
-      </w:r>
-      <w:r>
-        <w:rPr>
-          <w:rFonts w:ascii="Calibri" w:hAnsi="Calibri" w:cs="Calibri"/>
-          <w:i/>
-          <w:iCs/>
-        </w:rPr>
-        <w:t xml:space="preserve">J. </w:t>
-      </w:r>
-      <w:proofErr w:type="spellStart"/>
-      <w:r>
-        <w:rPr>
-          <w:rFonts w:ascii="Calibri" w:hAnsi="Calibri" w:cs="Calibri"/>
-          <w:i/>
-          <w:iCs/>
-        </w:rPr>
-        <w:t>Biomol</w:t>
-      </w:r>
-      <w:proofErr w:type="spellEnd"/>
-      <w:r>
-        <w:rPr>
-          <w:rFonts w:ascii="Calibri" w:hAnsi="Calibri" w:cs="Calibri"/>
-          <w:i/>
-          <w:iCs/>
-        </w:rPr>
-        <w:t xml:space="preserve">. NMR </w:t>
+        <w:t xml:space="preserve">Hu, K.; Westler, W. M.; Markley, J. L. Two-dimensional concurrent HMQC-COSY as an approach for small molecule chemical shift assignment and compound identification. </w:t>
+      </w:r>
+      <w:r>
+        <w:rPr>
+          <w:rFonts w:ascii="Calibri" w:hAnsi="Calibri" w:cs="Calibri"/>
+          <w:i/>
+          <w:iCs/>
+        </w:rPr>
+        <w:t xml:space="preserve">J. Biomol. NMR </w:t>
       </w:r>
       <w:r>
         <w:rPr>
@@ -12106,65 +10490,15 @@
           <w:rFonts w:ascii="Calibri" w:hAnsi="Calibri" w:cs="Calibri"/>
         </w:rPr>
         <w:lastRenderedPageBreak/>
-        <w:t> </w:t>
-      </w:r>
-      <w:proofErr w:type="spellStart"/>
-      <w:r>
-        <w:rPr>
-          <w:rFonts w:ascii="Calibri" w:hAnsi="Calibri" w:cs="Calibri"/>
-        </w:rPr>
-        <w:t>Kupče</w:t>
-      </w:r>
-      <w:proofErr w:type="spellEnd"/>
-      <w:r>
-        <w:rPr>
-          <w:rFonts w:ascii="Calibri" w:hAnsi="Calibri" w:cs="Calibri"/>
-        </w:rPr>
-        <w:t xml:space="preserve">, Ē.; Claridge, T. D. W. New NOAH modules for structure elucidation at natural isotopic abundance. </w:t>
-      </w:r>
-      <w:r>
-        <w:rPr>
-          <w:rFonts w:ascii="Calibri" w:hAnsi="Calibri" w:cs="Calibri"/>
-          <w:i/>
-          <w:iCs/>
-        </w:rPr>
-        <w:t xml:space="preserve">J. </w:t>
-      </w:r>
-      <w:proofErr w:type="spellStart"/>
-      <w:r>
-        <w:rPr>
-          <w:rFonts w:ascii="Calibri" w:hAnsi="Calibri" w:cs="Calibri"/>
-          <w:i/>
-          <w:iCs/>
-        </w:rPr>
-        <w:t>Magn</w:t>
-      </w:r>
-      <w:proofErr w:type="spellEnd"/>
-      <w:r>
-        <w:rPr>
-          <w:rFonts w:ascii="Calibri" w:hAnsi="Calibri" w:cs="Calibri"/>
-          <w:i/>
-          <w:iCs/>
-        </w:rPr>
-        <w:t xml:space="preserve">. </w:t>
-      </w:r>
-      <w:proofErr w:type="spellStart"/>
-      <w:r>
-        <w:rPr>
-          <w:rFonts w:ascii="Calibri" w:hAnsi="Calibri" w:cs="Calibri"/>
-          <w:i/>
-          <w:iCs/>
-        </w:rPr>
-        <w:t>Reson</w:t>
-      </w:r>
-      <w:proofErr w:type="spellEnd"/>
-      <w:r>
-        <w:rPr>
-          <w:rFonts w:ascii="Calibri" w:hAnsi="Calibri" w:cs="Calibri"/>
-          <w:i/>
-          <w:iCs/>
-        </w:rPr>
-        <w:t xml:space="preserve">. </w:t>
+        <w:t xml:space="preserve"> Kupče, Ē.; Claridge, T. D. W. New NOAH modules for structure elucidation at natural isotopic abundance. </w:t>
+      </w:r>
+      <w:r>
+        <w:rPr>
+          <w:rFonts w:ascii="Calibri" w:hAnsi="Calibri" w:cs="Calibri"/>
+          <w:i/>
+          <w:iCs/>
+        </w:rPr>
+        <w:t xml:space="preserve">J. Magn. Reson. </w:t>
       </w:r>
       <w:r>
         <w:rPr>
@@ -12205,93 +10539,19 @@
           <w:rFonts w:ascii="Calibri" w:hAnsi="Calibri" w:cs="Calibri"/>
         </w:rPr>
       </w:pPr>
-      <w:proofErr w:type="spellStart"/>
-      <w:r>
-        <w:rPr>
-          <w:rFonts w:ascii="Calibri" w:hAnsi="Calibri" w:cs="Calibri"/>
-        </w:rPr>
-        <w:t>Gyöngyösi</w:t>
-      </w:r>
-      <w:proofErr w:type="spellEnd"/>
-      <w:r>
-        <w:rPr>
-          <w:rFonts w:ascii="Calibri" w:hAnsi="Calibri" w:cs="Calibri"/>
-        </w:rPr>
-        <w:t xml:space="preserve">, T.; </w:t>
-      </w:r>
-      <w:proofErr w:type="spellStart"/>
-      <w:r>
-        <w:rPr>
-          <w:rFonts w:ascii="Calibri" w:hAnsi="Calibri" w:cs="Calibri"/>
-        </w:rPr>
-        <w:t>Timári</w:t>
-      </w:r>
-      <w:proofErr w:type="spellEnd"/>
-      <w:r>
-        <w:rPr>
-          <w:rFonts w:ascii="Calibri" w:hAnsi="Calibri" w:cs="Calibri"/>
-        </w:rPr>
-        <w:t xml:space="preserve">, I.; Haller, J.; </w:t>
-      </w:r>
-      <w:proofErr w:type="spellStart"/>
-      <w:r>
-        <w:rPr>
-          <w:rFonts w:ascii="Calibri" w:hAnsi="Calibri" w:cs="Calibri"/>
-        </w:rPr>
-        <w:t>Koos</w:t>
-      </w:r>
-      <w:proofErr w:type="spellEnd"/>
-      <w:r>
-        <w:rPr>
-          <w:rFonts w:ascii="Calibri" w:hAnsi="Calibri" w:cs="Calibri"/>
-        </w:rPr>
-        <w:t xml:space="preserve">, M. R. M.; </w:t>
-      </w:r>
-      <w:proofErr w:type="spellStart"/>
-      <w:r>
-        <w:rPr>
-          <w:rFonts w:ascii="Calibri" w:hAnsi="Calibri" w:cs="Calibri"/>
-        </w:rPr>
-        <w:t>Luy</w:t>
-      </w:r>
-      <w:proofErr w:type="spellEnd"/>
-      <w:r>
-        <w:rPr>
-          <w:rFonts w:ascii="Calibri" w:hAnsi="Calibri" w:cs="Calibri"/>
-        </w:rPr>
-        <w:t xml:space="preserve">, B.; </w:t>
-      </w:r>
-      <w:proofErr w:type="spellStart"/>
-      <w:r>
-        <w:rPr>
-          <w:rFonts w:ascii="Calibri" w:hAnsi="Calibri" w:cs="Calibri"/>
-        </w:rPr>
-        <w:t>Kövér</w:t>
-      </w:r>
-      <w:proofErr w:type="spellEnd"/>
-      <w:r>
-        <w:rPr>
-          <w:rFonts w:ascii="Calibri" w:hAnsi="Calibri" w:cs="Calibri"/>
-        </w:rPr>
-        <w:t xml:space="preserve">, K. E. Boosting the NMR Assignment of Carbohydrates with Clean In-Phase Correlation Experiments. </w:t>
-      </w:r>
-      <w:proofErr w:type="spellStart"/>
-      <w:r>
-        <w:rPr>
-          <w:rFonts w:ascii="Calibri" w:hAnsi="Calibri" w:cs="Calibri"/>
-          <w:i/>
-          <w:iCs/>
-        </w:rPr>
-        <w:t>ChemPlusChem</w:t>
-      </w:r>
-      <w:proofErr w:type="spellEnd"/>
-      <w:r>
-        <w:rPr>
-          <w:rFonts w:ascii="Calibri" w:hAnsi="Calibri" w:cs="Calibri"/>
-          <w:i/>
-          <w:iCs/>
-        </w:rPr>
-        <w:t xml:space="preserve"> </w:t>
+      <w:r>
+        <w:rPr>
+          <w:rFonts w:ascii="Calibri" w:hAnsi="Calibri" w:cs="Calibri"/>
+        </w:rPr>
+        <w:t xml:space="preserve">Gyöngyösi, T.; Timári, I.; Haller, J.; Koos, M. R. M.; Luy, B.; Kövér, K. E. Boosting the NMR Assignment of Carbohydrates with Clean In-Phase Correlation Experiments. </w:t>
+      </w:r>
+      <w:r>
+        <w:rPr>
+          <w:rFonts w:ascii="Calibri" w:hAnsi="Calibri" w:cs="Calibri"/>
+          <w:i/>
+          <w:iCs/>
+        </w:rPr>
+        <w:t xml:space="preserve">ChemPlusChem </w:t>
       </w:r>
       <w:r>
         <w:rPr>
@@ -12332,75 +10592,11 @@
           <w:rFonts w:ascii="Calibri" w:hAnsi="Calibri" w:cs="Calibri"/>
         </w:rPr>
       </w:pPr>
-      <w:proofErr w:type="spellStart"/>
-      <w:r>
-        <w:rPr>
-          <w:rFonts w:ascii="Calibri" w:hAnsi="Calibri" w:cs="Calibri"/>
-        </w:rPr>
-        <w:t>Gyöngyösi</w:t>
-      </w:r>
-      <w:proofErr w:type="spellEnd"/>
-      <w:r>
-        <w:rPr>
-          <w:rFonts w:ascii="Calibri" w:hAnsi="Calibri" w:cs="Calibri"/>
-        </w:rPr>
-        <w:t xml:space="preserve">, T.; </w:t>
-      </w:r>
-      <w:proofErr w:type="spellStart"/>
-      <w:r>
-        <w:rPr>
-          <w:rFonts w:ascii="Calibri" w:hAnsi="Calibri" w:cs="Calibri"/>
-        </w:rPr>
-        <w:t>Timári</w:t>
-      </w:r>
-      <w:proofErr w:type="spellEnd"/>
-      <w:r>
-        <w:rPr>
-          <w:rFonts w:ascii="Calibri" w:hAnsi="Calibri" w:cs="Calibri"/>
-        </w:rPr>
-        <w:t xml:space="preserve">, I.; </w:t>
-      </w:r>
-      <w:proofErr w:type="spellStart"/>
-      <w:r>
-        <w:rPr>
-          <w:rFonts w:ascii="Calibri" w:hAnsi="Calibri" w:cs="Calibri"/>
-        </w:rPr>
-        <w:t>Sinnaeve</w:t>
-      </w:r>
-      <w:proofErr w:type="spellEnd"/>
-      <w:r>
-        <w:rPr>
-          <w:rFonts w:ascii="Calibri" w:hAnsi="Calibri" w:cs="Calibri"/>
-        </w:rPr>
-        <w:t xml:space="preserve">, D.; </w:t>
-      </w:r>
-      <w:proofErr w:type="spellStart"/>
-      <w:r>
-        <w:rPr>
-          <w:rFonts w:ascii="Calibri" w:hAnsi="Calibri" w:cs="Calibri"/>
-        </w:rPr>
-        <w:t>Luy</w:t>
-      </w:r>
-      <w:proofErr w:type="spellEnd"/>
-      <w:r>
-        <w:rPr>
-          <w:rFonts w:ascii="Calibri" w:hAnsi="Calibri" w:cs="Calibri"/>
-        </w:rPr>
-        <w:t xml:space="preserve">, B.; </w:t>
-      </w:r>
-      <w:proofErr w:type="spellStart"/>
-      <w:r>
-        <w:rPr>
-          <w:rFonts w:ascii="Calibri" w:hAnsi="Calibri" w:cs="Calibri"/>
-        </w:rPr>
-        <w:t>Kövér</w:t>
-      </w:r>
-      <w:proofErr w:type="spellEnd"/>
-      <w:r>
-        <w:rPr>
-          <w:rFonts w:ascii="Calibri" w:hAnsi="Calibri" w:cs="Calibri"/>
-        </w:rPr>
-        <w:t xml:space="preserve">, K. E. Expedited Nuclear Magnetic Resonance Assignment of Small- to Medium-Sized Molecules with Improved HSQC-CLIP-COSY Experiments. </w:t>
+      <w:r>
+        <w:rPr>
+          <w:rFonts w:ascii="Calibri" w:hAnsi="Calibri" w:cs="Calibri"/>
+        </w:rPr>
+        <w:t xml:space="preserve">Gyöngyösi, T.; Timári, I.; Sinnaeve, D.; Luy, B.; Kövér, K. E. Expedited Nuclear Magnetic Resonance Assignment of Small- to Medium-Sized Molecules with Improved HSQC-CLIP-COSY Experiments. </w:t>
       </w:r>
       <w:r>
         <w:rPr>
@@ -12453,21 +10649,7 @@
         <w:rPr>
           <w:rFonts w:ascii="Calibri" w:hAnsi="Calibri" w:cs="Calibri"/>
         </w:rPr>
-        <w:t xml:space="preserve">Orts, J.; </w:t>
-      </w:r>
-      <w:proofErr w:type="spellStart"/>
-      <w:r>
-        <w:rPr>
-          <w:rFonts w:ascii="Calibri" w:hAnsi="Calibri" w:cs="Calibri"/>
-        </w:rPr>
-        <w:t>Gossert</w:t>
-      </w:r>
-      <w:proofErr w:type="spellEnd"/>
-      <w:r>
-        <w:rPr>
-          <w:rFonts w:ascii="Calibri" w:hAnsi="Calibri" w:cs="Calibri"/>
-        </w:rPr>
-        <w:t xml:space="preserve">, A. D. Structure determination of protein-ligand complexes by NMR in solution. </w:t>
+        <w:t xml:space="preserve">Orts, J.; Gossert, A. D. Structure determination of protein-ligand complexes by NMR in solution. </w:t>
       </w:r>
       <w:r>
         <w:rPr>
@@ -12516,91 +10698,19 @@
           <w:rFonts w:ascii="Calibri" w:hAnsi="Calibri" w:cs="Calibri"/>
         </w:rPr>
       </w:pPr>
-      <w:proofErr w:type="spellStart"/>
-      <w:r>
-        <w:rPr>
-          <w:rFonts w:ascii="Calibri" w:hAnsi="Calibri" w:cs="Calibri"/>
-        </w:rPr>
-        <w:t>Schulze-Sünninghausen</w:t>
-      </w:r>
-      <w:proofErr w:type="spellEnd"/>
-      <w:r>
-        <w:rPr>
-          <w:rFonts w:ascii="Calibri" w:hAnsi="Calibri" w:cs="Calibri"/>
-        </w:rPr>
-        <w:t xml:space="preserve">, D.; Becker, J.; </w:t>
-      </w:r>
-      <w:proofErr w:type="spellStart"/>
-      <w:r>
-        <w:rPr>
-          <w:rFonts w:ascii="Calibri" w:hAnsi="Calibri" w:cs="Calibri"/>
-        </w:rPr>
-        <w:t>Koos</w:t>
-      </w:r>
-      <w:proofErr w:type="spellEnd"/>
-      <w:r>
-        <w:rPr>
-          <w:rFonts w:ascii="Calibri" w:hAnsi="Calibri" w:cs="Calibri"/>
-        </w:rPr>
-        <w:t xml:space="preserve">, M. R. M.; </w:t>
-      </w:r>
-      <w:proofErr w:type="spellStart"/>
-      <w:r>
-        <w:rPr>
-          <w:rFonts w:ascii="Calibri" w:hAnsi="Calibri" w:cs="Calibri"/>
-        </w:rPr>
-        <w:t>Luy</w:t>
-      </w:r>
-      <w:proofErr w:type="spellEnd"/>
-      <w:r>
-        <w:rPr>
-          <w:rFonts w:ascii="Calibri" w:hAnsi="Calibri" w:cs="Calibri"/>
-        </w:rPr>
-        <w:t xml:space="preserve">, B. Improvements, extensions, and practical aspects of rapid ASAP-HSQC and ALSOFAST-HSQC pulse sequences for studying small molecules at natural abundance. </w:t>
-      </w:r>
-      <w:r>
-        <w:rPr>
-          <w:rFonts w:ascii="Calibri" w:hAnsi="Calibri" w:cs="Calibri"/>
-          <w:i/>
-          <w:iCs/>
-        </w:rPr>
-        <w:t xml:space="preserve">J. </w:t>
-      </w:r>
-      <w:proofErr w:type="spellStart"/>
-      <w:r>
-        <w:rPr>
-          <w:rFonts w:ascii="Calibri" w:hAnsi="Calibri" w:cs="Calibri"/>
-          <w:i/>
-          <w:iCs/>
-        </w:rPr>
-        <w:t>Magn</w:t>
-      </w:r>
-      <w:proofErr w:type="spellEnd"/>
-      <w:r>
-        <w:rPr>
-          <w:rFonts w:ascii="Calibri" w:hAnsi="Calibri" w:cs="Calibri"/>
-          <w:i/>
-          <w:iCs/>
-        </w:rPr>
-        <w:t xml:space="preserve">. </w:t>
-      </w:r>
-      <w:proofErr w:type="spellStart"/>
-      <w:r>
-        <w:rPr>
-          <w:rFonts w:ascii="Calibri" w:hAnsi="Calibri" w:cs="Calibri"/>
-          <w:i/>
-          <w:iCs/>
-        </w:rPr>
-        <w:t>Reson</w:t>
-      </w:r>
-      <w:proofErr w:type="spellEnd"/>
-      <w:r>
-        <w:rPr>
-          <w:rFonts w:ascii="Calibri" w:hAnsi="Calibri" w:cs="Calibri"/>
-          <w:i/>
-          <w:iCs/>
-        </w:rPr>
-        <w:t xml:space="preserve">. </w:t>
+      <w:r>
+        <w:rPr>
+          <w:rFonts w:ascii="Calibri" w:hAnsi="Calibri" w:cs="Calibri"/>
+        </w:rPr>
+        <w:t xml:space="preserve">Schulze-Sünninghausen, D.; Becker, J.; Koos, M. R. M.; Luy, B. Improvements, extensions, and practical aspects of rapid ASAP-HSQC and ALSOFAST-HSQC pulse sequences for studying small molecules at natural abundance. </w:t>
+      </w:r>
+      <w:r>
+        <w:rPr>
+          <w:rFonts w:ascii="Calibri" w:hAnsi="Calibri" w:cs="Calibri"/>
+          <w:i/>
+          <w:iCs/>
+        </w:rPr>
+        <w:t xml:space="preserve">J. Magn. Reson. </w:t>
       </w:r>
       <w:r>
         <w:rPr>
@@ -12641,77 +10751,19 @@
           <w:rFonts w:ascii="Calibri" w:hAnsi="Calibri" w:cs="Calibri"/>
         </w:rPr>
       </w:pPr>
-      <w:proofErr w:type="spellStart"/>
-      <w:r>
-        <w:rPr>
-          <w:rFonts w:ascii="Calibri" w:hAnsi="Calibri" w:cs="Calibri"/>
-        </w:rPr>
-        <w:t>Koos</w:t>
-      </w:r>
-      <w:proofErr w:type="spellEnd"/>
-      <w:r>
-        <w:rPr>
-          <w:rFonts w:ascii="Calibri" w:hAnsi="Calibri" w:cs="Calibri"/>
-        </w:rPr>
-        <w:t xml:space="preserve">, M. R. M.; </w:t>
-      </w:r>
-      <w:proofErr w:type="spellStart"/>
-      <w:r>
-        <w:rPr>
-          <w:rFonts w:ascii="Calibri" w:hAnsi="Calibri" w:cs="Calibri"/>
-        </w:rPr>
-        <w:t>Luy</w:t>
-      </w:r>
-      <w:proofErr w:type="spellEnd"/>
-      <w:r>
-        <w:rPr>
-          <w:rFonts w:ascii="Calibri" w:hAnsi="Calibri" w:cs="Calibri"/>
-        </w:rPr>
-        <w:t xml:space="preserve">, B. Polarization recovery during ASAP and SOFAST/ALSOFAST-type experiments. </w:t>
-      </w:r>
-      <w:r>
-        <w:rPr>
-          <w:rFonts w:ascii="Calibri" w:hAnsi="Calibri" w:cs="Calibri"/>
-          <w:i/>
-          <w:iCs/>
-        </w:rPr>
-        <w:t xml:space="preserve">J. </w:t>
-      </w:r>
-      <w:proofErr w:type="spellStart"/>
-      <w:r>
-        <w:rPr>
-          <w:rFonts w:ascii="Calibri" w:hAnsi="Calibri" w:cs="Calibri"/>
-          <w:i/>
-          <w:iCs/>
-        </w:rPr>
-        <w:t>Magn</w:t>
-      </w:r>
-      <w:proofErr w:type="spellEnd"/>
-      <w:r>
-        <w:rPr>
-          <w:rFonts w:ascii="Calibri" w:hAnsi="Calibri" w:cs="Calibri"/>
-          <w:i/>
-          <w:iCs/>
-        </w:rPr>
-        <w:t xml:space="preserve">. </w:t>
-      </w:r>
-      <w:proofErr w:type="spellStart"/>
-      <w:r>
-        <w:rPr>
-          <w:rFonts w:ascii="Calibri" w:hAnsi="Calibri" w:cs="Calibri"/>
-          <w:i/>
-          <w:iCs/>
-        </w:rPr>
-        <w:t>Reson</w:t>
-      </w:r>
-      <w:proofErr w:type="spellEnd"/>
-      <w:r>
-        <w:rPr>
-          <w:rFonts w:ascii="Calibri" w:hAnsi="Calibri" w:cs="Calibri"/>
-          <w:i/>
-          <w:iCs/>
-        </w:rPr>
-        <w:t xml:space="preserve">. </w:t>
+      <w:r>
+        <w:rPr>
+          <w:rFonts w:ascii="Calibri" w:hAnsi="Calibri" w:cs="Calibri"/>
+        </w:rPr>
+        <w:t xml:space="preserve">Koos, M. R. M.; Luy, B. Polarization recovery during ASAP and SOFAST/ALSOFAST-type experiments. </w:t>
+      </w:r>
+      <w:r>
+        <w:rPr>
+          <w:rFonts w:ascii="Calibri" w:hAnsi="Calibri" w:cs="Calibri"/>
+          <w:i/>
+          <w:iCs/>
+        </w:rPr>
+        <w:t xml:space="preserve">J. Magn. Reson. </w:t>
       </w:r>
       <w:r>
         <w:rPr>
@@ -12752,19 +10804,11 @@
           <w:rFonts w:ascii="Calibri" w:hAnsi="Calibri" w:cs="Calibri"/>
         </w:rPr>
       </w:pPr>
-      <w:proofErr w:type="spellStart"/>
-      <w:r>
-        <w:rPr>
-          <w:rFonts w:ascii="Calibri" w:hAnsi="Calibri" w:cs="Calibri"/>
-        </w:rPr>
-        <w:t>Kupče</w:t>
-      </w:r>
-      <w:proofErr w:type="spellEnd"/>
-      <w:r>
-        <w:rPr>
-          <w:rFonts w:ascii="Calibri" w:hAnsi="Calibri" w:cs="Calibri"/>
-        </w:rPr>
-        <w:t xml:space="preserve">, Ē.; Yong, J. R. J.; Widmalm, G.; Claridge, T. D. W. Parallel NMR Supersequences: Ten Spectra in a Single Measurement. </w:t>
+      <w:r>
+        <w:rPr>
+          <w:rFonts w:ascii="Calibri" w:hAnsi="Calibri" w:cs="Calibri"/>
+        </w:rPr>
+        <w:t xml:space="preserve">Kupče, Ē.; Yong, J. R. J.; Widmalm, G.; Claridge, T. D. W. Parallel NMR Supersequences: Ten Spectra in a Single Measurement. </w:t>
       </w:r>
       <w:r>
         <w:rPr>
@@ -12813,37 +10857,19 @@
           <w:rFonts w:ascii="Calibri" w:hAnsi="Calibri" w:cs="Calibri"/>
         </w:rPr>
       </w:pPr>
-      <w:proofErr w:type="spellStart"/>
-      <w:r>
-        <w:rPr>
-          <w:rFonts w:ascii="Calibri" w:hAnsi="Calibri" w:cs="Calibri"/>
-        </w:rPr>
-        <w:t>Thrippleton</w:t>
-      </w:r>
-      <w:proofErr w:type="spellEnd"/>
-      <w:r>
-        <w:rPr>
-          <w:rFonts w:ascii="Calibri" w:hAnsi="Calibri" w:cs="Calibri"/>
-        </w:rPr>
-        <w:t xml:space="preserve">, M. J.; Keeler, J. Elimination of Zero-Quantum Interference in Two-Dimensional NMR Spectra. </w:t>
-      </w:r>
-      <w:proofErr w:type="spellStart"/>
-      <w:r>
-        <w:rPr>
-          <w:rFonts w:ascii="Calibri" w:hAnsi="Calibri" w:cs="Calibri"/>
-          <w:i/>
-          <w:iCs/>
-        </w:rPr>
-        <w:t>Angew</w:t>
-      </w:r>
-      <w:proofErr w:type="spellEnd"/>
-      <w:r>
-        <w:rPr>
-          <w:rFonts w:ascii="Calibri" w:hAnsi="Calibri" w:cs="Calibri"/>
-          <w:i/>
-          <w:iCs/>
-        </w:rPr>
-        <w:t xml:space="preserve">. Chem., Int. Ed. </w:t>
+      <w:r>
+        <w:rPr>
+          <w:rFonts w:ascii="Calibri" w:hAnsi="Calibri" w:cs="Calibri"/>
+        </w:rPr>
+        <w:t xml:space="preserve">Thrippleton, M. J.; Keeler, J. Elimination of Zero-Quantum Interference in Two-Dimensional NMR Spectra. </w:t>
+      </w:r>
+      <w:r>
+        <w:rPr>
+          <w:rFonts w:ascii="Calibri" w:hAnsi="Calibri" w:cs="Calibri"/>
+          <w:i/>
+          <w:iCs/>
+        </w:rPr>
+        <w:t xml:space="preserve">Angew. Chem., Int. Ed. </w:t>
       </w:r>
       <w:r>
         <w:rPr>
@@ -12896,25 +10922,7 @@
           <w:i/>
           <w:iCs/>
         </w:rPr>
-        <w:t xml:space="preserve">Chem. </w:t>
-      </w:r>
-      <w:proofErr w:type="spellStart"/>
-      <w:r>
-        <w:rPr>
-          <w:rFonts w:ascii="Calibri" w:hAnsi="Calibri" w:cs="Calibri"/>
-          <w:i/>
-          <w:iCs/>
-        </w:rPr>
-        <w:t>Commun</w:t>
-      </w:r>
-      <w:proofErr w:type="spellEnd"/>
-      <w:r>
-        <w:rPr>
-          <w:rFonts w:ascii="Calibri" w:hAnsi="Calibri" w:cs="Calibri"/>
-          <w:i/>
-          <w:iCs/>
-        </w:rPr>
-        <w:t xml:space="preserve">. </w:t>
+        <w:t xml:space="preserve">Chem. Commun. </w:t>
       </w:r>
       <w:r>
         <w:rPr>
@@ -12961,41 +10969,13 @@
         </w:rPr>
         <w:t xml:space="preserve">Parella, T. Towards perfect NMR: Spin-echo versus perfect-echo building blocks. </w:t>
       </w:r>
-      <w:proofErr w:type="spellStart"/>
-      <w:r>
-        <w:rPr>
-          <w:rFonts w:ascii="Calibri" w:hAnsi="Calibri" w:cs="Calibri"/>
-          <w:i/>
-          <w:iCs/>
-        </w:rPr>
-        <w:t>Magn</w:t>
-      </w:r>
-      <w:proofErr w:type="spellEnd"/>
-      <w:r>
-        <w:rPr>
-          <w:rFonts w:ascii="Calibri" w:hAnsi="Calibri" w:cs="Calibri"/>
-          <w:i/>
-          <w:iCs/>
-        </w:rPr>
-        <w:t xml:space="preserve">. </w:t>
-      </w:r>
-      <w:proofErr w:type="spellStart"/>
-      <w:r>
-        <w:rPr>
-          <w:rFonts w:ascii="Calibri" w:hAnsi="Calibri" w:cs="Calibri"/>
-          <w:i/>
-          <w:iCs/>
-        </w:rPr>
-        <w:t>Reson</w:t>
-      </w:r>
-      <w:proofErr w:type="spellEnd"/>
-      <w:r>
-        <w:rPr>
-          <w:rFonts w:ascii="Calibri" w:hAnsi="Calibri" w:cs="Calibri"/>
-          <w:i/>
-          <w:iCs/>
-        </w:rPr>
-        <w:t xml:space="preserve">. Chem. </w:t>
+      <w:r>
+        <w:rPr>
+          <w:rFonts w:ascii="Calibri" w:hAnsi="Calibri" w:cs="Calibri"/>
+          <w:i/>
+          <w:iCs/>
+        </w:rPr>
+        <w:t xml:space="preserve">Magn. Reson. Chem. </w:t>
       </w:r>
       <w:r>
         <w:rPr>
@@ -13036,61 +11016,11 @@
           <w:rFonts w:ascii="Calibri" w:hAnsi="Calibri" w:cs="Calibri"/>
         </w:rPr>
       </w:pPr>
-      <w:proofErr w:type="spellStart"/>
-      <w:r>
-        <w:rPr>
-          <w:rFonts w:ascii="Calibri" w:hAnsi="Calibri" w:cs="Calibri"/>
-        </w:rPr>
-        <w:t>Koos</w:t>
-      </w:r>
-      <w:proofErr w:type="spellEnd"/>
-      <w:r>
-        <w:rPr>
-          <w:rFonts w:ascii="Calibri" w:hAnsi="Calibri" w:cs="Calibri"/>
-        </w:rPr>
-        <w:t xml:space="preserve">, M. R. M.; </w:t>
-      </w:r>
-      <w:proofErr w:type="spellStart"/>
-      <w:r>
-        <w:rPr>
-          <w:rFonts w:ascii="Calibri" w:hAnsi="Calibri" w:cs="Calibri"/>
-        </w:rPr>
-        <w:t>Kummerlöwe</w:t>
-      </w:r>
-      <w:proofErr w:type="spellEnd"/>
-      <w:r>
-        <w:rPr>
-          <w:rFonts w:ascii="Calibri" w:hAnsi="Calibri" w:cs="Calibri"/>
-        </w:rPr>
-        <w:t xml:space="preserve">, G.; </w:t>
-      </w:r>
-      <w:proofErr w:type="spellStart"/>
-      <w:r>
-        <w:rPr>
-          <w:rFonts w:ascii="Calibri" w:hAnsi="Calibri" w:cs="Calibri"/>
-        </w:rPr>
-        <w:t>Kaltschnee</w:t>
-      </w:r>
-      <w:proofErr w:type="spellEnd"/>
-      <w:r>
-        <w:rPr>
-          <w:rFonts w:ascii="Calibri" w:hAnsi="Calibri" w:cs="Calibri"/>
-        </w:rPr>
-        <w:t xml:space="preserve">, L.; Thiele, C. M.; </w:t>
-      </w:r>
-      <w:proofErr w:type="spellStart"/>
-      <w:r>
-        <w:rPr>
-          <w:rFonts w:ascii="Calibri" w:hAnsi="Calibri" w:cs="Calibri"/>
-        </w:rPr>
-        <w:t>Luy</w:t>
-      </w:r>
-      <w:proofErr w:type="spellEnd"/>
-      <w:r>
-        <w:rPr>
-          <w:rFonts w:ascii="Calibri" w:hAnsi="Calibri" w:cs="Calibri"/>
-        </w:rPr>
-        <w:t>, B. CLIP-COSY: A Clean In-Phase Experiment for the Rapid Acquisition of COSY-type</w:t>
+      <w:r>
+        <w:rPr>
+          <w:rFonts w:ascii="Calibri" w:hAnsi="Calibri" w:cs="Calibri"/>
+        </w:rPr>
+        <w:t>Koos, M. R. M.; Kummerlöwe, G.; Kaltschnee, L.; Thiele, C. M.; Luy, B. CLIP-COSY: A Clean In-Phase Experiment for the Rapid Acquisition of COSY-type</w:t>
       </w:r>
       <w:r>
         <w:rPr>
@@ -13104,23 +11034,13 @@
         </w:rPr>
         <w:t xml:space="preserve">Correlations. </w:t>
       </w:r>
-      <w:proofErr w:type="spellStart"/>
-      <w:r>
-        <w:rPr>
-          <w:rFonts w:ascii="Calibri" w:hAnsi="Calibri" w:cs="Calibri"/>
-          <w:i/>
-          <w:iCs/>
-        </w:rPr>
-        <w:t>Angew</w:t>
-      </w:r>
-      <w:proofErr w:type="spellEnd"/>
-      <w:r>
-        <w:rPr>
-          <w:rFonts w:ascii="Calibri" w:hAnsi="Calibri" w:cs="Calibri"/>
-          <w:i/>
-          <w:iCs/>
-        </w:rPr>
-        <w:t xml:space="preserve">. Chem., Int. Ed. </w:t>
+      <w:r>
+        <w:rPr>
+          <w:rFonts w:ascii="Calibri" w:hAnsi="Calibri" w:cs="Calibri"/>
+          <w:i/>
+          <w:iCs/>
+        </w:rPr>
+        <w:t xml:space="preserve">Angew. Chem., Int. Ed. </w:t>
       </w:r>
       <w:r>
         <w:rPr>
@@ -13165,71 +11085,15 @@
         <w:rPr>
           <w:rFonts w:ascii="Calibri" w:hAnsi="Calibri" w:cs="Calibri"/>
         </w:rPr>
-        <w:t xml:space="preserve">Claridge, T. D. W.; </w:t>
-      </w:r>
-      <w:proofErr w:type="spellStart"/>
-      <w:r>
-        <w:rPr>
-          <w:rFonts w:ascii="Calibri" w:hAnsi="Calibri" w:cs="Calibri"/>
-        </w:rPr>
-        <w:t>Mayzel</w:t>
-      </w:r>
-      <w:proofErr w:type="spellEnd"/>
-      <w:r>
-        <w:rPr>
-          <w:rFonts w:ascii="Calibri" w:hAnsi="Calibri" w:cs="Calibri"/>
-        </w:rPr>
-        <w:t xml:space="preserve">, M.; </w:t>
-      </w:r>
-      <w:proofErr w:type="spellStart"/>
-      <w:r>
-        <w:rPr>
-          <w:rFonts w:ascii="Calibri" w:hAnsi="Calibri" w:cs="Calibri"/>
-        </w:rPr>
-        <w:t>Kupče</w:t>
-      </w:r>
-      <w:proofErr w:type="spellEnd"/>
-      <w:r>
-        <w:rPr>
-          <w:rFonts w:ascii="Calibri" w:hAnsi="Calibri" w:cs="Calibri"/>
-        </w:rPr>
-        <w:t xml:space="preserve">, Ē. Triplet NOAH supersequences optimised for small molecule structure characterisation. </w:t>
-      </w:r>
-      <w:proofErr w:type="spellStart"/>
-      <w:r>
-        <w:rPr>
-          <w:rFonts w:ascii="Calibri" w:hAnsi="Calibri" w:cs="Calibri"/>
-          <w:i/>
-          <w:iCs/>
-        </w:rPr>
-        <w:t>Magn</w:t>
-      </w:r>
-      <w:proofErr w:type="spellEnd"/>
-      <w:r>
-        <w:rPr>
-          <w:rFonts w:ascii="Calibri" w:hAnsi="Calibri" w:cs="Calibri"/>
-          <w:i/>
-          <w:iCs/>
-        </w:rPr>
-        <w:t xml:space="preserve">. </w:t>
-      </w:r>
-      <w:proofErr w:type="spellStart"/>
-      <w:r>
-        <w:rPr>
-          <w:rFonts w:ascii="Calibri" w:hAnsi="Calibri" w:cs="Calibri"/>
-          <w:i/>
-          <w:iCs/>
-        </w:rPr>
-        <w:t>Reson</w:t>
-      </w:r>
-      <w:proofErr w:type="spellEnd"/>
-      <w:r>
-        <w:rPr>
-          <w:rFonts w:ascii="Calibri" w:hAnsi="Calibri" w:cs="Calibri"/>
-          <w:i/>
-          <w:iCs/>
-        </w:rPr>
-        <w:t xml:space="preserve">. Chem. </w:t>
+        <w:t xml:space="preserve">Claridge, T. D. W.; Mayzel, M.; Kupče, Ē. Triplet NOAH supersequences optimised for small molecule structure characterisation. </w:t>
+      </w:r>
+      <w:r>
+        <w:rPr>
+          <w:rFonts w:ascii="Calibri" w:hAnsi="Calibri" w:cs="Calibri"/>
+          <w:i/>
+          <w:iCs/>
+        </w:rPr>
+        <w:t xml:space="preserve">Magn. Reson. Chem. </w:t>
       </w:r>
       <w:r>
         <w:rPr>
@@ -13257,21 +11121,7 @@
         <w:rPr>
           <w:rFonts w:ascii="Calibri" w:hAnsi="Calibri" w:cs="Calibri"/>
         </w:rPr>
-        <w:t>, 946–952, DOI: 10.1002/</w:t>
-      </w:r>
-      <w:proofErr w:type="spellStart"/>
-      <w:r>
-        <w:rPr>
-          <w:rFonts w:ascii="Calibri" w:hAnsi="Calibri" w:cs="Calibri"/>
-        </w:rPr>
-        <w:t>mrc</w:t>
-      </w:r>
-      <w:proofErr w:type="spellEnd"/>
-      <w:r>
-        <w:rPr>
-          <w:rFonts w:ascii="Calibri" w:hAnsi="Calibri" w:cs="Calibri"/>
-        </w:rPr>
-        <w:t xml:space="preserve"> .4887. </w:t>
+        <w:t xml:space="preserve">, 946–952, DOI: 10.1002/mrc .4887. </w:t>
       </w:r>
     </w:p>
     <w:p>
@@ -13289,49 +11139,7 @@
           <w:rFonts w:ascii="Calibri" w:hAnsi="Calibri" w:cs="Calibri"/>
         </w:rPr>
         <w:lastRenderedPageBreak/>
-        <w:t xml:space="preserve">Hansen, A. L.; </w:t>
-      </w:r>
-      <w:proofErr w:type="spellStart"/>
-      <w:r>
-        <w:rPr>
-          <w:rFonts w:ascii="Calibri" w:hAnsi="Calibri" w:cs="Calibri"/>
-        </w:rPr>
-        <w:t>Kupče</w:t>
-      </w:r>
-      <w:proofErr w:type="spellEnd"/>
-      <w:r>
-        <w:rPr>
-          <w:rFonts w:ascii="Calibri" w:hAnsi="Calibri" w:cs="Calibri"/>
-        </w:rPr>
-        <w:t xml:space="preserve">, Ē.; Li, D.-W.; </w:t>
-      </w:r>
-      <w:proofErr w:type="spellStart"/>
-      <w:r>
-        <w:rPr>
-          <w:rFonts w:ascii="Calibri" w:hAnsi="Calibri" w:cs="Calibri"/>
-        </w:rPr>
-        <w:t>Bruschweiler</w:t>
-      </w:r>
-      <w:proofErr w:type="spellEnd"/>
-      <w:r>
-        <w:rPr>
-          <w:rFonts w:ascii="Calibri" w:hAnsi="Calibri" w:cs="Calibri"/>
-        </w:rPr>
-        <w:t xml:space="preserve">-Li, L.; Wang, C.; </w:t>
-      </w:r>
-      <w:proofErr w:type="spellStart"/>
-      <w:r>
-        <w:rPr>
-          <w:rFonts w:ascii="Calibri" w:hAnsi="Calibri" w:cs="Calibri"/>
-        </w:rPr>
-        <w:t>Brüschweiler</w:t>
-      </w:r>
-      <w:proofErr w:type="spellEnd"/>
-      <w:r>
-        <w:rPr>
-          <w:rFonts w:ascii="Calibri" w:hAnsi="Calibri" w:cs="Calibri"/>
-        </w:rPr>
-        <w:t xml:space="preserve">, R. 2D NMR-Based Metabolomics with HSQC/TOCSY NOAH Supersequences. </w:t>
+        <w:t xml:space="preserve">Hansen, A. L.; Kupče, Ē.; Li, D.-W.; Bruschweiler-Li, L.; Wang, C.; Brüschweiler, R. 2D NMR-Based Metabolomics with HSQC/TOCSY NOAH Supersequences. </w:t>
       </w:r>
       <w:r>
         <w:rPr>

</xml_diff>